<commit_message>
Added Underlay BGP in Arista
</commit_message>
<xml_diff>
--- a/Net_Automatino_cookbook_ch3_Arista.docx
+++ b/Net_Automatino_cookbook_ch3_Arista.docx
@@ -675,21 +675,7 @@
           <w:rFonts w:ascii="Times New Roman" w:eastAsia="Times New Roman" w:hAnsi="Times New Roman" w:cs="Times New Roman"/>
           <w:color w:val="000000"/>
         </w:rPr>
-        <w:t xml:space="preserve">Configuring </w:t>
-      </w:r>
-      <w:r>
-        <w:rPr>
-          <w:rFonts w:ascii="Times New Roman" w:eastAsia="Times New Roman" w:hAnsi="Times New Roman" w:cs="Times New Roman"/>
-          <w:color w:val="000000"/>
-        </w:rPr>
-        <w:t>Overlay BGP EVPN</w:t>
-      </w:r>
-      <w:r>
-        <w:rPr>
-          <w:rFonts w:ascii="Times New Roman" w:eastAsia="Times New Roman" w:hAnsi="Times New Roman" w:cs="Times New Roman"/>
-          <w:color w:val="000000"/>
-        </w:rPr>
-        <w:t xml:space="preserve"> on Arista Devices</w:t>
+        <w:t>Configuring Overlay BGP EVPN on Arista Devices</w:t>
       </w:r>
       <w:r>
         <w:rPr>
@@ -2256,8 +2242,6 @@
       </w:r>
       <w:r>
         <w:br/>
-      </w:r>
-      <w:r>
         <w:t>!</w:t>
       </w:r>
     </w:p>
@@ -2378,8 +2362,6 @@
       </w:r>
       <w:r>
         <w:br/>
-      </w:r>
-      <w:r>
         <w:t>!</w:t>
       </w:r>
     </w:p>
@@ -2420,10 +2402,7 @@
       </w:r>
       <w:proofErr w:type="spellEnd"/>
       <w:r>
-        <w:t xml:space="preserve"> address </w:t>
-      </w:r>
-      <w:r>
-        <w:t>$Ansible_host$</w:t>
+        <w:t xml:space="preserve"> address $Ansible_host$</w:t>
       </w:r>
     </w:p>
     <w:p>
@@ -2621,8 +2600,6 @@
       </w:r>
       <w:r>
         <w:br/>
-      </w:r>
-      <w:r>
         <w:t>leaf03 | SUCCESS =&gt; {</w:t>
       </w:r>
     </w:p>
@@ -3248,8 +3225,6 @@
       </w:pPr>
       <w:r>
         <w:br/>
-      </w:r>
-      <w:r>
         <w:t>- name: " Play 1: Deploy Config on All Arista Switches"</w:t>
       </w:r>
     </w:p>
@@ -3566,16 +3541,18 @@
           <w:rFonts w:ascii="Times New Roman" w:eastAsia="Times New Roman" w:hAnsi="Times New Roman" w:cs="Times New Roman"/>
           <w:color w:val="000000"/>
         </w:rPr>
-        <w:t>Update the</w:t>
-      </w:r>
-      <w:r>
-        <w:rPr>
-          <w:rFonts w:ascii="Times New Roman" w:eastAsia="Times New Roman" w:hAnsi="Times New Roman" w:cs="Times New Roman"/>
+        <w:t xml:space="preserve">Update the </w:t>
+      </w:r>
+      <w:proofErr w:type="spellStart"/>
+      <w:r>
+        <w:rPr>
+          <w:rFonts w:ascii="Times New Roman" w:eastAsia="Times New Roman" w:hAnsi="Times New Roman" w:cs="Times New Roman"/>
+          <w:b/>
+          <w:bCs/>
           <w:color w:val="000000"/>
         </w:rPr>
-        <w:t xml:space="preserve"> </w:t>
-      </w:r>
-      <w:proofErr w:type="spellStart"/>
+        <w:t>a</w:t>
+      </w:r>
       <w:r>
         <w:rPr>
           <w:rFonts w:ascii="Times New Roman" w:eastAsia="Times New Roman" w:hAnsi="Times New Roman" w:cs="Times New Roman"/>
@@ -3583,7 +3560,7 @@
           <w:bCs/>
           <w:color w:val="000000"/>
         </w:rPr>
-        <w:t>a</w:t>
+        <w:t>rista</w:t>
       </w:r>
       <w:r>
         <w:rPr>
@@ -3592,61 +3569,31 @@
           <w:bCs/>
           <w:color w:val="000000"/>
         </w:rPr>
-        <w:t>rista</w:t>
-      </w:r>
-      <w:r>
-        <w:rPr>
-          <w:rFonts w:ascii="Times New Roman" w:eastAsia="Times New Roman" w:hAnsi="Times New Roman" w:cs="Times New Roman"/>
-          <w:b/>
-          <w:bCs/>
+        <w:t>.yml</w:t>
+      </w:r>
+      <w:proofErr w:type="spellEnd"/>
+      <w:r>
+        <w:rPr>
+          <w:rFonts w:ascii="Times New Roman" w:eastAsia="Times New Roman" w:hAnsi="Times New Roman" w:cs="Times New Roman"/>
           <w:color w:val="000000"/>
         </w:rPr>
-        <w:t>.yml</w:t>
-      </w:r>
-      <w:proofErr w:type="spellEnd"/>
+        <w:t xml:space="preserve"> file inside the </w:t>
+      </w:r>
+      <w:proofErr w:type="spellStart"/>
       <w:r>
         <w:rPr>
           <w:rFonts w:ascii="Times New Roman" w:eastAsia="Times New Roman" w:hAnsi="Times New Roman" w:cs="Times New Roman"/>
           <w:color w:val="000000"/>
         </w:rPr>
-        <w:t xml:space="preserve"> </w:t>
-      </w:r>
+        <w:t>group_vars</w:t>
+      </w:r>
+      <w:proofErr w:type="spellEnd"/>
       <w:r>
         <w:rPr>
           <w:rFonts w:ascii="Times New Roman" w:eastAsia="Times New Roman" w:hAnsi="Times New Roman" w:cs="Times New Roman"/>
           <w:color w:val="000000"/>
         </w:rPr>
-        <w:t xml:space="preserve">file </w:t>
-      </w:r>
-      <w:r>
-        <w:rPr>
-          <w:rFonts w:ascii="Times New Roman" w:eastAsia="Times New Roman" w:hAnsi="Times New Roman" w:cs="Times New Roman"/>
-          <w:color w:val="000000"/>
-        </w:rPr>
-        <w:t xml:space="preserve">inside the </w:t>
-      </w:r>
-      <w:proofErr w:type="spellStart"/>
-      <w:r>
-        <w:rPr>
-          <w:rFonts w:ascii="Times New Roman" w:eastAsia="Times New Roman" w:hAnsi="Times New Roman" w:cs="Times New Roman"/>
-          <w:color w:val="000000"/>
-        </w:rPr>
-        <w:t>group_vars</w:t>
-      </w:r>
-      <w:proofErr w:type="spellEnd"/>
-      <w:r>
-        <w:rPr>
-          <w:rFonts w:ascii="Times New Roman" w:eastAsia="Times New Roman" w:hAnsi="Times New Roman" w:cs="Times New Roman"/>
-          <w:color w:val="000000"/>
-        </w:rPr>
-        <w:t xml:space="preserve"> as shown bel</w:t>
-      </w:r>
-      <w:r>
-        <w:rPr>
-          <w:rFonts w:ascii="Times New Roman" w:eastAsia="Times New Roman" w:hAnsi="Times New Roman" w:cs="Times New Roman"/>
-          <w:color w:val="000000"/>
-        </w:rPr>
-        <w:t>ow</w:t>
+        <w:t xml:space="preserve"> as shown below</w:t>
       </w:r>
     </w:p>
     <w:p>
@@ -5080,8 +5027,6 @@
       </w:r>
       <w:r>
         <w:br/>
-      </w:r>
-      <w:r>
         <w:t>!</w:t>
       </w:r>
     </w:p>
@@ -6355,43 +6300,22 @@
       </w:r>
       <w:proofErr w:type="spellEnd"/>
       <w:r>
-        <w:t xml:space="preserve"> | default(</w:t>
-      </w:r>
-      <w:r>
-        <w:t>"</w:t>
-      </w:r>
-      <w:r>
-        <w:t>network-admin</w:t>
-      </w:r>
-      <w:r>
-        <w:t>"</w:t>
-      </w:r>
-      <w:r>
-        <w:t>)</w:t>
+        <w:t xml:space="preserve"> | default("network-admin")</w:t>
       </w:r>
       <w:r>
         <w:t xml:space="preserve"> }}"</w:t>
       </w:r>
       <w:r>
         <w:br/>
-        <w:t xml:space="preserve">    privilege: </w:t>
-      </w:r>
-      <w:r>
-        <w:t xml:space="preserve">"{{ </w:t>
-      </w:r>
-      <w:proofErr w:type="spellStart"/>
-      <w:r>
-        <w:t>item.</w:t>
-      </w:r>
-      <w:r>
-        <w:t>privilege</w:t>
-      </w:r>
-      <w:proofErr w:type="spellEnd"/>
-      <w:r>
-        <w:t xml:space="preserve"> | default(15)</w:t>
-      </w:r>
-      <w:r>
-        <w:t>}}"</w:t>
+        <w:t xml:space="preserve">    privilege: "{{ </w:t>
+      </w:r>
+      <w:proofErr w:type="spellStart"/>
+      <w:r>
+        <w:t>item.privilege</w:t>
+      </w:r>
+      <w:proofErr w:type="spellEnd"/>
+      <w:r>
+        <w:t xml:space="preserve"> | default(15)}}"</w:t>
       </w:r>
     </w:p>
     <w:p>
@@ -7455,7 +7379,6 @@
       <w:pPr>
         <w:pStyle w:val="Quote"/>
       </w:pPr>
-      <w:bookmarkStart w:id="0" w:name="_GoBack"/>
       <w:r>
         <w:t>- name: "Interface Configuration"</w:t>
       </w:r>
@@ -7539,7 +7462,6 @@
       <w:r>
         <w:t xml:space="preserve"> }}/01_intf.cfg"</w:t>
       </w:r>
-      <w:bookmarkEnd w:id="0"/>
       <w:r>
         <w:br/>
       </w:r>
@@ -7590,7 +7512,17 @@
     <w:p/>
     <w:p>
       <w:r>
-        <w:t xml:space="preserve">We define all the data for all the interfaces in our sample network topology under two main data structures in the all.yml file. We use a the </w:t>
+        <w:t xml:space="preserve">We define all the data for all the interfaces in our sample network topology under two main data structures in the </w:t>
+      </w:r>
+      <w:r>
+        <w:rPr>
+          <w:b/>
+          <w:bCs/>
+        </w:rPr>
+        <w:t>all.yml</w:t>
+      </w:r>
+      <w:r>
+        <w:t xml:space="preserve"> file. We use a the </w:t>
       </w:r>
       <w:r>
         <w:rPr>
@@ -7626,7 +7558,13 @@
         <w:t xml:space="preserve">We use a jinja2 template to </w:t>
       </w:r>
       <w:r>
-        <w:t xml:space="preserve">capture the Interface configuration of Juniper devices and we use the data defined in the above two data structures to render </w:t>
+        <w:t xml:space="preserve">capture the Interface configuration </w:t>
+      </w:r>
+      <w:r>
+        <w:t>for both the spine and leaf nodes</w:t>
+      </w:r>
+      <w:r>
+        <w:t xml:space="preserve"> and we use the data defined in the above two data structures to render </w:t>
       </w:r>
       <w:proofErr w:type="gramStart"/>
       <w:r>
@@ -7648,15 +7586,33 @@
           <w:b/>
           <w:bCs/>
         </w:rPr>
-        <w:t>pb_junos_net_build</w:t>
-      </w:r>
-      <w:proofErr w:type="spellEnd"/>
-      <w:r>
-        <w:t xml:space="preserve"> we are importing all the tasks inside the tasks/</w:t>
-      </w:r>
-      <w:proofErr w:type="spellStart"/>
-      <w:r>
-        <w:t>junos_build_config.yml</w:t>
+        <w:t>pb_</w:t>
+      </w:r>
+      <w:r>
+        <w:rPr>
+          <w:b/>
+          <w:bCs/>
+        </w:rPr>
+        <w:t>arista_dc_fabric.yml</w:t>
+      </w:r>
+      <w:proofErr w:type="spellEnd"/>
+      <w:r>
+        <w:t xml:space="preserve"> we are importing all the tasks inside the </w:t>
+      </w:r>
+      <w:r>
+        <w:rPr>
+          <w:b/>
+          <w:bCs/>
+        </w:rPr>
+        <w:t>tasks/</w:t>
+      </w:r>
+      <w:proofErr w:type="spellStart"/>
+      <w:r>
+        <w:rPr>
+          <w:b/>
+          <w:bCs/>
+        </w:rPr>
+        <w:t>build_config.yml</w:t>
       </w:r>
       <w:proofErr w:type="spellEnd"/>
       <w:r>
@@ -7673,7 +7629,13 @@
     </w:p>
     <w:p>
       <w:r>
-        <w:t>Below is the generated interface configuration for mxp02 device after running the playbook.</w:t>
+        <w:t xml:space="preserve">Below is the generated interface configuration for </w:t>
+      </w:r>
+      <w:r>
+        <w:t>spine01</w:t>
+      </w:r>
+      <w:r>
+        <w:t xml:space="preserve"> device after running the playbook.</w:t>
       </w:r>
     </w:p>
     <w:p/>
@@ -7682,489 +7644,196 @@
         <w:pStyle w:val="Quote"/>
       </w:pPr>
       <w:r>
-        <w:t>interfaces {</w:t>
-      </w:r>
-    </w:p>
-    <w:p>
-      <w:pPr>
-        <w:pStyle w:val="Quote"/>
-      </w:pPr>
-      <w:r>
-        <w:t xml:space="preserve">    ge-0/0/0 {</w:t>
-      </w:r>
-    </w:p>
-    <w:p>
-      <w:pPr>
-        <w:pStyle w:val="Quote"/>
-      </w:pPr>
-      <w:r>
-        <w:t xml:space="preserve">        description "</w:t>
-      </w:r>
-      <w:proofErr w:type="gramStart"/>
-      <w:r>
-        <w:t>peer:mxpe</w:t>
-      </w:r>
-      <w:proofErr w:type="gramEnd"/>
-      <w:r>
-        <w:t xml:space="preserve">01 -- </w:t>
-      </w:r>
-      <w:proofErr w:type="spellStart"/>
-      <w:r>
-        <w:t>peer_port</w:t>
-      </w:r>
-      <w:proofErr w:type="spellEnd"/>
-      <w:r>
-        <w:t>: ge-0/0/1"</w:t>
-      </w:r>
-    </w:p>
-    <w:p>
-      <w:pPr>
-        <w:pStyle w:val="Quote"/>
-      </w:pPr>
-      <w:r>
-        <w:t xml:space="preserve">        unit 0 {</w:t>
-      </w:r>
-    </w:p>
-    <w:p>
-      <w:pPr>
-        <w:pStyle w:val="Quote"/>
-      </w:pPr>
-      <w:r>
-        <w:t xml:space="preserve">            family </w:t>
-      </w:r>
-      <w:proofErr w:type="spellStart"/>
-      <w:r>
-        <w:t>inet {</w:t>
-      </w:r>
-      <w:proofErr w:type="spellEnd"/>
-    </w:p>
-    <w:p>
-      <w:pPr>
-        <w:pStyle w:val="Quote"/>
-      </w:pPr>
-      <w:r>
-        <w:t xml:space="preserve">                address 10.1.1.8/31;</w:t>
-      </w:r>
-    </w:p>
-    <w:p>
-      <w:pPr>
-        <w:pStyle w:val="Quote"/>
-      </w:pPr>
-      <w:r>
-        <w:t xml:space="preserve">            }</w:t>
-      </w:r>
-    </w:p>
-    <w:p>
-      <w:pPr>
-        <w:pStyle w:val="Quote"/>
-      </w:pPr>
-      <w:r>
-        <w:t xml:space="preserve">            family </w:t>
-      </w:r>
-      <w:proofErr w:type="spellStart"/>
-      <w:r>
-        <w:t>mpls</w:t>
-      </w:r>
-      <w:proofErr w:type="spellEnd"/>
-      <w:r>
-        <w:t>;</w:t>
-      </w:r>
-    </w:p>
-    <w:p>
-      <w:pPr>
-        <w:pStyle w:val="Quote"/>
-      </w:pPr>
-      <w:r>
-        <w:t xml:space="preserve">        }</w:t>
-      </w:r>
-    </w:p>
-    <w:p>
-      <w:pPr>
-        <w:pStyle w:val="Quote"/>
-      </w:pPr>
-      <w:r>
-        <w:t xml:space="preserve">    }</w:t>
-      </w:r>
-    </w:p>
-    <w:p>
-      <w:pPr>
-        <w:pStyle w:val="Quote"/>
-      </w:pPr>
-      <w:r>
-        <w:t xml:space="preserve">    ge-0/0/1 {</w:t>
-      </w:r>
-    </w:p>
-    <w:p>
-      <w:pPr>
-        <w:pStyle w:val="Quote"/>
-      </w:pPr>
-      <w:r>
-        <w:t xml:space="preserve">        description "</w:t>
-      </w:r>
-      <w:proofErr w:type="gramStart"/>
-      <w:r>
-        <w:t>peer:mxpe</w:t>
-      </w:r>
-      <w:proofErr w:type="gramEnd"/>
-      <w:r>
-        <w:t xml:space="preserve">02 -- </w:t>
-      </w:r>
-      <w:proofErr w:type="spellStart"/>
-      <w:r>
-        <w:t>peer_port</w:t>
-      </w:r>
-      <w:proofErr w:type="spellEnd"/>
-      <w:r>
-        <w:t>: ge-0/0/1"</w:t>
-      </w:r>
-    </w:p>
-    <w:p>
-      <w:pPr>
-        <w:pStyle w:val="Quote"/>
-      </w:pPr>
-      <w:r>
-        <w:t xml:space="preserve">        unit 0 {</w:t>
-      </w:r>
-    </w:p>
-    <w:p>
-      <w:pPr>
-        <w:pStyle w:val="Quote"/>
-      </w:pPr>
-      <w:r>
-        <w:t xml:space="preserve">            family </w:t>
-      </w:r>
-      <w:proofErr w:type="spellStart"/>
-      <w:r>
-        <w:t>inet</w:t>
-      </w:r>
-      <w:proofErr w:type="spellEnd"/>
-      <w:r>
-        <w:t xml:space="preserve"> {</w:t>
-      </w:r>
-    </w:p>
-    <w:p>
-      <w:pPr>
-        <w:pStyle w:val="Quote"/>
-      </w:pPr>
-      <w:r>
-        <w:t xml:space="preserve">                address 10.1.1.10/31;</w:t>
-      </w:r>
-    </w:p>
-    <w:p>
-      <w:pPr>
-        <w:pStyle w:val="Quote"/>
-      </w:pPr>
-      <w:r>
-        <w:t xml:space="preserve">            }</w:t>
-      </w:r>
-    </w:p>
-    <w:p>
-      <w:pPr>
-        <w:pStyle w:val="Quote"/>
-      </w:pPr>
-      <w:r>
-        <w:t xml:space="preserve">            family </w:t>
-      </w:r>
-      <w:proofErr w:type="spellStart"/>
-      <w:r>
-        <w:t>mpls</w:t>
-      </w:r>
-      <w:proofErr w:type="spellEnd"/>
-      <w:r>
-        <w:t>;</w:t>
-      </w:r>
-    </w:p>
-    <w:p>
-      <w:pPr>
-        <w:pStyle w:val="Quote"/>
-      </w:pPr>
-      <w:r>
-        <w:t xml:space="preserve">        }</w:t>
-      </w:r>
-    </w:p>
-    <w:p>
-      <w:pPr>
-        <w:pStyle w:val="Quote"/>
-      </w:pPr>
-      <w:r>
-        <w:t xml:space="preserve">    }</w:t>
-      </w:r>
-    </w:p>
-    <w:p>
-      <w:pPr>
-        <w:pStyle w:val="Quote"/>
-      </w:pPr>
-      <w:r>
-        <w:t xml:space="preserve">    ge-0/0/2 {</w:t>
-      </w:r>
-    </w:p>
-    <w:p>
-      <w:pPr>
-        <w:pStyle w:val="Quote"/>
-      </w:pPr>
-      <w:r>
-        <w:t xml:space="preserve">        description "</w:t>
-      </w:r>
-      <w:proofErr w:type="gramStart"/>
-      <w:r>
-        <w:t>peer:xrpe</w:t>
-      </w:r>
-      <w:proofErr w:type="gramEnd"/>
-      <w:r>
-        <w:t xml:space="preserve">03 -- </w:t>
-      </w:r>
-      <w:proofErr w:type="spellStart"/>
-      <w:r>
-        <w:t>peer_port</w:t>
-      </w:r>
-      <w:proofErr w:type="spellEnd"/>
-      <w:r>
-        <w:t>: GigabitEthernet0/0/0/1"</w:t>
-      </w:r>
-    </w:p>
-    <w:p>
-      <w:pPr>
-        <w:pStyle w:val="Quote"/>
-      </w:pPr>
-      <w:r>
-        <w:t xml:space="preserve">        unit 0 {</w:t>
-      </w:r>
-    </w:p>
-    <w:p>
-      <w:pPr>
-        <w:pStyle w:val="Quote"/>
-      </w:pPr>
-      <w:r>
-        <w:t xml:space="preserve">            family </w:t>
-      </w:r>
-      <w:proofErr w:type="spellStart"/>
-      <w:r>
-        <w:t>inet</w:t>
-      </w:r>
-      <w:proofErr w:type="spellEnd"/>
-      <w:r>
-        <w:t xml:space="preserve"> {</w:t>
-      </w:r>
-    </w:p>
-    <w:p>
-      <w:pPr>
-        <w:pStyle w:val="Quote"/>
-      </w:pPr>
-      <w:r>
-        <w:t xml:space="preserve">                address 10.1.1.12/31;</w:t>
-      </w:r>
-    </w:p>
-    <w:p>
-      <w:pPr>
-        <w:pStyle w:val="Quote"/>
-      </w:pPr>
-      <w:r>
-        <w:t xml:space="preserve">            }</w:t>
-      </w:r>
-    </w:p>
-    <w:p>
-      <w:pPr>
-        <w:pStyle w:val="Quote"/>
-      </w:pPr>
-      <w:r>
-        <w:t xml:space="preserve">            family </w:t>
-      </w:r>
-      <w:proofErr w:type="spellStart"/>
-      <w:r>
-        <w:t>mpls</w:t>
-      </w:r>
-      <w:proofErr w:type="spellEnd"/>
-      <w:r>
-        <w:t>;</w:t>
-      </w:r>
-    </w:p>
-    <w:p>
-      <w:pPr>
-        <w:pStyle w:val="Quote"/>
-      </w:pPr>
-      <w:r>
-        <w:t xml:space="preserve">        }</w:t>
-      </w:r>
-    </w:p>
-    <w:p>
-      <w:pPr>
-        <w:pStyle w:val="Quote"/>
-      </w:pPr>
-      <w:r>
-        <w:t xml:space="preserve">    }</w:t>
-      </w:r>
-    </w:p>
-    <w:p>
-      <w:pPr>
-        <w:pStyle w:val="Quote"/>
-      </w:pPr>
-      <w:r>
-        <w:t xml:space="preserve">    ge-0/0/3 {</w:t>
-      </w:r>
-    </w:p>
-    <w:p>
-      <w:pPr>
-        <w:pStyle w:val="Quote"/>
-      </w:pPr>
-      <w:r>
-        <w:t xml:space="preserve">        description "</w:t>
-      </w:r>
-      <w:proofErr w:type="gramStart"/>
-      <w:r>
-        <w:t>peer:mxp</w:t>
-      </w:r>
-      <w:proofErr w:type="gramEnd"/>
-      <w:r>
-        <w:t xml:space="preserve">01 -- </w:t>
-      </w:r>
-      <w:proofErr w:type="spellStart"/>
-      <w:r>
-        <w:t>peer_port</w:t>
-      </w:r>
-      <w:proofErr w:type="spellEnd"/>
-      <w:r>
-        <w:t>: ge-0/0/3"</w:t>
-      </w:r>
-    </w:p>
-    <w:p>
-      <w:pPr>
-        <w:pStyle w:val="Quote"/>
-      </w:pPr>
-      <w:r>
-        <w:t xml:space="preserve">        unit 0 {</w:t>
-      </w:r>
-    </w:p>
-    <w:p>
-      <w:pPr>
-        <w:pStyle w:val="Quote"/>
-      </w:pPr>
-      <w:r>
-        <w:t xml:space="preserve">            family </w:t>
-      </w:r>
-      <w:proofErr w:type="spellStart"/>
-      <w:r>
-        <w:t>inet</w:t>
-      </w:r>
-      <w:proofErr w:type="spellEnd"/>
-      <w:r>
-        <w:t xml:space="preserve"> {</w:t>
-      </w:r>
-    </w:p>
-    <w:p>
-      <w:pPr>
-        <w:pStyle w:val="Quote"/>
-      </w:pPr>
-      <w:r>
-        <w:t xml:space="preserve">                address 10.1.1.1/31;</w:t>
-      </w:r>
-    </w:p>
-    <w:p>
-      <w:pPr>
-        <w:pStyle w:val="Quote"/>
-      </w:pPr>
-      <w:r>
-        <w:t xml:space="preserve">            }</w:t>
-      </w:r>
-    </w:p>
-    <w:p>
-      <w:pPr>
-        <w:pStyle w:val="Quote"/>
-      </w:pPr>
-      <w:r>
-        <w:t xml:space="preserve">            family </w:t>
-      </w:r>
-      <w:proofErr w:type="spellStart"/>
-      <w:r>
-        <w:t>mpls</w:t>
-      </w:r>
-      <w:proofErr w:type="spellEnd"/>
-      <w:r>
-        <w:t>;</w:t>
-      </w:r>
-    </w:p>
-    <w:p>
-      <w:pPr>
-        <w:pStyle w:val="Quote"/>
-      </w:pPr>
-      <w:r>
-        <w:t xml:space="preserve">        }</w:t>
-      </w:r>
-    </w:p>
-    <w:p>
-      <w:pPr>
-        <w:pStyle w:val="Quote"/>
-      </w:pPr>
-      <w:r>
-        <w:t xml:space="preserve">    }</w:t>
-      </w:r>
-    </w:p>
-    <w:p>
-      <w:pPr>
-        <w:pStyle w:val="Quote"/>
-      </w:pPr>
-      <w:r>
-        <w:t xml:space="preserve">    lo0 {</w:t>
-      </w:r>
-    </w:p>
-    <w:p>
-      <w:pPr>
-        <w:pStyle w:val="Quote"/>
-      </w:pPr>
-      <w:r>
-        <w:t xml:space="preserve">        unit 0 {</w:t>
-      </w:r>
-    </w:p>
-    <w:p>
-      <w:pPr>
-        <w:pStyle w:val="Quote"/>
-      </w:pPr>
-      <w:r>
-        <w:t xml:space="preserve">            family </w:t>
-      </w:r>
-      <w:proofErr w:type="spellStart"/>
-      <w:r>
-        <w:t>inet</w:t>
-      </w:r>
-      <w:proofErr w:type="spellEnd"/>
-      <w:r>
-        <w:t xml:space="preserve"> {</w:t>
-      </w:r>
-    </w:p>
-    <w:p>
-      <w:pPr>
-        <w:pStyle w:val="Quote"/>
-      </w:pPr>
-      <w:r>
-        <w:t xml:space="preserve">                address 10.100.1.253/32;</w:t>
-      </w:r>
-    </w:p>
-    <w:p>
-      <w:pPr>
-        <w:pStyle w:val="Quote"/>
-      </w:pPr>
-      <w:r>
-        <w:t xml:space="preserve">            }</w:t>
-      </w:r>
-    </w:p>
-    <w:p>
-      <w:pPr>
-        <w:pStyle w:val="Quote"/>
-      </w:pPr>
-      <w:r>
-        <w:t xml:space="preserve">        }</w:t>
-      </w:r>
-    </w:p>
-    <w:p>
-      <w:pPr>
-        <w:pStyle w:val="Quote"/>
-      </w:pPr>
-      <w:r>
-        <w:lastRenderedPageBreak/>
-        <w:t xml:space="preserve">    }</w:t>
-      </w:r>
-    </w:p>
-    <w:p/>
-    <w:p/>
+        <w:t>!</w:t>
+      </w:r>
+    </w:p>
+    <w:p>
+      <w:pPr>
+        <w:pStyle w:val="Quote"/>
+      </w:pPr>
+      <w:r>
+        <w:t>interface Ethernet1</w:t>
+      </w:r>
+    </w:p>
+    <w:p>
+      <w:pPr>
+        <w:pStyle w:val="Quote"/>
+      </w:pPr>
+      <w:r>
+        <w:t xml:space="preserve">   description "DC1 | </w:t>
+      </w:r>
+      <w:proofErr w:type="spellStart"/>
+      <w:r>
+        <w:t>Rpeer</w:t>
+      </w:r>
+      <w:proofErr w:type="spellEnd"/>
+      <w:r>
+        <w:t xml:space="preserve">: leaf01 | </w:t>
+      </w:r>
+      <w:proofErr w:type="spellStart"/>
+      <w:r>
+        <w:t>Rport</w:t>
+      </w:r>
+      <w:proofErr w:type="spellEnd"/>
+      <w:r>
+        <w:t>: Ethernet8"</w:t>
+      </w:r>
+    </w:p>
+    <w:p>
+      <w:pPr>
+        <w:pStyle w:val="Quote"/>
+      </w:pPr>
+      <w:r>
+        <w:t xml:space="preserve">   no switchport</w:t>
+      </w:r>
+    </w:p>
+    <w:p>
+      <w:pPr>
+        <w:pStyle w:val="Quote"/>
+      </w:pPr>
+      <w:r>
+        <w:t xml:space="preserve">   </w:t>
+      </w:r>
+      <w:proofErr w:type="spellStart"/>
+      <w:r>
+        <w:t>ip</w:t>
+      </w:r>
+      <w:proofErr w:type="spellEnd"/>
+      <w:r>
+        <w:t xml:space="preserve"> address 172.31.1.0/31</w:t>
+      </w:r>
+    </w:p>
+    <w:p>
+      <w:pPr>
+        <w:pStyle w:val="Quote"/>
+      </w:pPr>
+      <w:r>
+        <w:t>!</w:t>
+      </w:r>
+    </w:p>
+    <w:p>
+      <w:pPr>
+        <w:pStyle w:val="Quote"/>
+      </w:pPr>
+      <w:r>
+        <w:t>interface Ethernet2</w:t>
+      </w:r>
+    </w:p>
+    <w:p>
+      <w:pPr>
+        <w:pStyle w:val="Quote"/>
+      </w:pPr>
+      <w:r>
+        <w:t xml:space="preserve">   description "DC1 | </w:t>
+      </w:r>
+      <w:proofErr w:type="spellStart"/>
+      <w:r>
+        <w:t>Rpeer</w:t>
+      </w:r>
+      <w:proofErr w:type="spellEnd"/>
+      <w:r>
+        <w:t xml:space="preserve">: leaf02 | </w:t>
+      </w:r>
+      <w:proofErr w:type="spellStart"/>
+      <w:r>
+        <w:t>Rport</w:t>
+      </w:r>
+      <w:proofErr w:type="spellEnd"/>
+      <w:r>
+        <w:t>: Ethernet8"</w:t>
+      </w:r>
+    </w:p>
+    <w:p>
+      <w:pPr>
+        <w:pStyle w:val="Quote"/>
+      </w:pPr>
+      <w:r>
+        <w:t xml:space="preserve">   no switchport</w:t>
+      </w:r>
+    </w:p>
+    <w:p>
+      <w:pPr>
+        <w:pStyle w:val="Quote"/>
+      </w:pPr>
+      <w:r>
+        <w:t xml:space="preserve">   </w:t>
+      </w:r>
+      <w:proofErr w:type="spellStart"/>
+      <w:r>
+        <w:t>ip</w:t>
+      </w:r>
+      <w:proofErr w:type="spellEnd"/>
+      <w:r>
+        <w:t xml:space="preserve"> address 172.31.1.2/31</w:t>
+      </w:r>
+    </w:p>
+    <w:p>
+      <w:pPr>
+        <w:pStyle w:val="Quote"/>
+      </w:pPr>
+      <w:r>
+        <w:t>!</w:t>
+      </w:r>
+    </w:p>
+    <w:p>
+      <w:pPr>
+        <w:pStyle w:val="Quote"/>
+      </w:pPr>
+      <w:r>
+        <w:rPr>
+          <w:highlight w:val="yellow"/>
+        </w:rPr>
+        <w:t xml:space="preserve">&lt; -- Output Omitted for </w:t>
+      </w:r>
+      <w:r>
+        <w:rPr>
+          <w:highlight w:val="yellow"/>
+        </w:rPr>
+        <w:t>brevity</w:t>
+      </w:r>
+      <w:r>
+        <w:rPr>
+          <w:highlight w:val="yellow"/>
+        </w:rPr>
+        <w:t xml:space="preserve"> --&gt;</w:t>
+      </w:r>
+      <w:r>
+        <w:br/>
+        <w:t>!</w:t>
+      </w:r>
+    </w:p>
+    <w:p>
+      <w:pPr>
+        <w:pStyle w:val="Quote"/>
+      </w:pPr>
+      <w:r>
+        <w:t>interface Loopback0</w:t>
+      </w:r>
+    </w:p>
+    <w:p>
+      <w:pPr>
+        <w:pStyle w:val="Quote"/>
+      </w:pPr>
+      <w:r>
+        <w:t xml:space="preserve">   </w:t>
+      </w:r>
+      <w:proofErr w:type="spellStart"/>
+      <w:r>
+        <w:t>ip</w:t>
+      </w:r>
+      <w:proofErr w:type="spellEnd"/>
+      <w:r>
+        <w:t xml:space="preserve"> address 10.100.1.254/32</w:t>
+      </w:r>
+    </w:p>
+    <w:p>
+      <w:pPr>
+        <w:pStyle w:val="Quote"/>
+      </w:pPr>
+      <w:r>
+        <w:t>!</w:t>
+      </w:r>
+    </w:p>
     <w:p>
       <w:pPr>
         <w:rPr>
@@ -8216,7 +7885,13 @@
     </w:p>
     <w:p>
       <w:r>
-        <w:t>Ansible also provides declarative modules to configure interface parameters on Juniper devices as shown in the below section</w:t>
+        <w:t xml:space="preserve">Ansible also provides declarative modules to configure interface parameters on </w:t>
+      </w:r>
+      <w:r>
+        <w:t>arista</w:t>
+      </w:r>
+      <w:r>
+        <w:t xml:space="preserve"> devices as shown in the below section</w:t>
       </w:r>
     </w:p>
     <w:p>
@@ -8232,7 +7907,23 @@
         <w:pStyle w:val="Quote"/>
       </w:pPr>
       <w:r>
-        <w:t>- name: "Configure the Physical Interfaces"</w:t>
+        <w:t xml:space="preserve">- </w:t>
+      </w:r>
+      <w:commentRangeStart w:id="0"/>
+      <w:r>
+        <w:t>name</w:t>
+      </w:r>
+      <w:commentRangeEnd w:id="0"/>
+      <w:r>
+        <w:rPr>
+          <w:rStyle w:val="CommentReference"/>
+          <w:rFonts w:asciiTheme="minorHAnsi" w:eastAsiaTheme="minorHAnsi" w:hAnsiTheme="minorHAnsi" w:cstheme="minorBidi"/>
+          <w:color w:val="auto"/>
+        </w:rPr>
+        <w:commentReference w:id="0"/>
+      </w:r>
+      <w:r>
+        <w:t>: "Configure the Physical Interfaces"</w:t>
       </w:r>
     </w:p>
     <w:p>
@@ -8244,7 +7935,10 @@
       </w:r>
       <w:proofErr w:type="spellStart"/>
       <w:r>
-        <w:t>junos_interface</w:t>
+        <w:t>eos</w:t>
+      </w:r>
+      <w:r>
+        <w:t>_interface</w:t>
       </w:r>
       <w:proofErr w:type="spellEnd"/>
       <w:r>
@@ -8290,13 +7984,29 @@
       <w:r>
         <w:t xml:space="preserve">    description: "</w:t>
       </w:r>
+      <w:r>
+        <w:t>{{</w:t>
+      </w:r>
+      <w:proofErr w:type="spellStart"/>
       <w:proofErr w:type="gramStart"/>
       <w:r>
-        <w:t>peer:{</w:t>
-      </w:r>
+        <w:t>global.site</w:t>
+      </w:r>
+      <w:proofErr w:type="spellEnd"/>
       <w:proofErr w:type="gramEnd"/>
       <w:r>
-        <w:t>{</w:t>
+        <w:t xml:space="preserve">}} | </w:t>
+      </w:r>
+      <w:proofErr w:type="spellStart"/>
+      <w:r>
+        <w:t>R</w:t>
+      </w:r>
+      <w:r>
+        <w:t>peer</w:t>
+      </w:r>
+      <w:proofErr w:type="spellEnd"/>
+      <w:r>
+        <w:t>:{{</w:t>
       </w:r>
       <w:proofErr w:type="spellStart"/>
       <w:r>
@@ -8306,9 +8016,15 @@
       <w:r>
         <w:t xml:space="preserve">}} </w:t>
       </w:r>
-      <w:proofErr w:type="spellStart"/>
-      <w:r>
-        <w:t>remote_port</w:t>
+      <w:r>
+        <w:t xml:space="preserve">| </w:t>
+      </w:r>
+      <w:proofErr w:type="spellStart"/>
+      <w:r>
+        <w:t>R</w:t>
+      </w:r>
+      <w:r>
+        <w:t>port</w:t>
       </w:r>
       <w:proofErr w:type="spellEnd"/>
       <w:r>
@@ -8320,6 +8036,81 @@
       </w:r>
       <w:proofErr w:type="spellEnd"/>
       <w:r>
+        <w:t>}}"</w:t>
+      </w:r>
+    </w:p>
+    <w:p>
+      <w:pPr>
+        <w:pStyle w:val="Quote"/>
+      </w:pPr>
+      <w:r>
+        <w:t xml:space="preserve">  </w:t>
+      </w:r>
+      <w:proofErr w:type="spellStart"/>
+      <w:r>
+        <w:t>with_items</w:t>
+      </w:r>
+      <w:proofErr w:type="spellEnd"/>
+      <w:r>
+        <w:t>: "{{p2p_ip[</w:t>
+      </w:r>
+      <w:proofErr w:type="spellStart"/>
+      <w:r>
+        <w:t>inventory_hostname</w:t>
+      </w:r>
+      <w:proofErr w:type="spellEnd"/>
+      <w:r>
+        <w:t>]}}"</w:t>
+      </w:r>
+    </w:p>
+    <w:p>
+      <w:pPr>
+        <w:pStyle w:val="Quote"/>
+      </w:pPr>
+    </w:p>
+    <w:p>
+      <w:pPr>
+        <w:pStyle w:val="Quote"/>
+      </w:pPr>
+      <w:r>
+        <w:t>- name: "Configure IP Addresses"</w:t>
+      </w:r>
+    </w:p>
+    <w:p>
+      <w:pPr>
+        <w:pStyle w:val="Quote"/>
+      </w:pPr>
+      <w:r>
+        <w:t xml:space="preserve">  </w:t>
+      </w:r>
+      <w:r>
+        <w:t>eos</w:t>
+      </w:r>
+      <w:r>
+        <w:t>_l3_interface:</w:t>
+      </w:r>
+    </w:p>
+    <w:p>
+      <w:pPr>
+        <w:pStyle w:val="Quote"/>
+      </w:pPr>
+      <w:r>
+        <w:t xml:space="preserve">    name: "</w:t>
+      </w:r>
+      <w:proofErr w:type="gramStart"/>
+      <w:r>
+        <w:t xml:space="preserve">{{ </w:t>
+      </w:r>
+      <w:proofErr w:type="spellStart"/>
+      <w:r>
+        <w:t>item</w:t>
+      </w:r>
+      <w:proofErr w:type="gramEnd"/>
+      <w:r>
+        <w:t>.port</w:t>
+      </w:r>
+      <w:proofErr w:type="spellEnd"/>
+      <w:r>
         <w:t xml:space="preserve"> }}"</w:t>
       </w:r>
     </w:p>
@@ -8328,15 +8119,7 @@
         <w:pStyle w:val="Quote"/>
       </w:pPr>
       <w:r>
-        <w:t xml:space="preserve">    </w:t>
-      </w:r>
-      <w:proofErr w:type="spellStart"/>
-      <w:r>
-        <w:t>mtu</w:t>
-      </w:r>
-      <w:proofErr w:type="spellEnd"/>
-      <w:r>
-        <w:t>: "</w:t>
+        <w:t xml:space="preserve">    ipv4: "</w:t>
       </w:r>
       <w:proofErr w:type="gramStart"/>
       <w:r>
@@ -8344,100 +8127,10 @@
       </w:r>
       <w:proofErr w:type="spellStart"/>
       <w:r>
-        <w:t>global.mtu</w:t>
-      </w:r>
-      <w:proofErr w:type="spellEnd"/>
+        <w:t>item</w:t>
+      </w:r>
       <w:proofErr w:type="gramEnd"/>
       <w:r>
-        <w:t xml:space="preserve"> | default(1500) }}"</w:t>
-      </w:r>
-    </w:p>
-    <w:p>
-      <w:pPr>
-        <w:pStyle w:val="Quote"/>
-      </w:pPr>
-      <w:r>
-        <w:t xml:space="preserve">  </w:t>
-      </w:r>
-      <w:proofErr w:type="spellStart"/>
-      <w:r>
-        <w:t>with_items</w:t>
-      </w:r>
-      <w:proofErr w:type="spellEnd"/>
-      <w:r>
-        <w:t>: "{{p2p_ip[</w:t>
-      </w:r>
-      <w:proofErr w:type="spellStart"/>
-      <w:r>
-        <w:t>inventory_hostname</w:t>
-      </w:r>
-      <w:proofErr w:type="spellEnd"/>
-      <w:r>
-        <w:t>]}}"</w:t>
-      </w:r>
-    </w:p>
-    <w:p>
-      <w:pPr>
-        <w:pStyle w:val="Quote"/>
-      </w:pPr>
-    </w:p>
-    <w:p>
-      <w:pPr>
-        <w:pStyle w:val="Quote"/>
-      </w:pPr>
-      <w:r>
-        <w:t>- name: "Configure IP Addresses"</w:t>
-      </w:r>
-    </w:p>
-    <w:p>
-      <w:pPr>
-        <w:pStyle w:val="Quote"/>
-      </w:pPr>
-      <w:r>
-        <w:t xml:space="preserve">  junos_l3_interface:</w:t>
-      </w:r>
-    </w:p>
-    <w:p>
-      <w:pPr>
-        <w:pStyle w:val="Quote"/>
-      </w:pPr>
-      <w:r>
-        <w:t xml:space="preserve">    name: "</w:t>
-      </w:r>
-      <w:proofErr w:type="gramStart"/>
-      <w:r>
-        <w:t xml:space="preserve">{{ </w:t>
-      </w:r>
-      <w:proofErr w:type="spellStart"/>
-      <w:r>
-        <w:t>item</w:t>
-      </w:r>
-      <w:proofErr w:type="gramEnd"/>
-      <w:r>
-        <w:t>.port</w:t>
-      </w:r>
-      <w:proofErr w:type="spellEnd"/>
-      <w:r>
-        <w:t xml:space="preserve"> }}"</w:t>
-      </w:r>
-    </w:p>
-    <w:p>
-      <w:pPr>
-        <w:pStyle w:val="Quote"/>
-      </w:pPr>
-      <w:r>
-        <w:t xml:space="preserve">    ipv4: "</w:t>
-      </w:r>
-      <w:proofErr w:type="gramStart"/>
-      <w:r>
-        <w:t xml:space="preserve">{{ </w:t>
-      </w:r>
-      <w:proofErr w:type="spellStart"/>
-      <w:r>
-        <w:t>item</w:t>
-      </w:r>
-      <w:proofErr w:type="gramEnd"/>
-      <w:r>
         <w:t>.ip</w:t>
       </w:r>
       <w:proofErr w:type="spellEnd"/>
@@ -8458,6 +8151,7 @@
         <w:pStyle w:val="Quote"/>
       </w:pPr>
       <w:r>
+        <w:lastRenderedPageBreak/>
         <w:t xml:space="preserve">  </w:t>
       </w:r>
       <w:proofErr w:type="spellStart"/>
@@ -8545,7 +8239,55 @@
           <w:szCs w:val="48"/>
         </w:rPr>
         <w:lastRenderedPageBreak/>
-        <w:t>Configuring OSPF On Juniper Devices</w:t>
+        <w:t xml:space="preserve">Configuring </w:t>
+      </w:r>
+      <w:r>
+        <w:rPr>
+          <w:rFonts w:ascii="Arial" w:eastAsia="Times New Roman" w:hAnsi="Arial" w:cs="Arial"/>
+          <w:b/>
+          <w:bCs/>
+          <w:color w:val="333333"/>
+          <w:kern w:val="36"/>
+          <w:sz w:val="48"/>
+          <w:szCs w:val="48"/>
+        </w:rPr>
+        <w:t>BGP on</w:t>
+      </w:r>
+      <w:r>
+        <w:rPr>
+          <w:rFonts w:ascii="Arial" w:eastAsia="Times New Roman" w:hAnsi="Arial" w:cs="Arial"/>
+          <w:b/>
+          <w:bCs/>
+          <w:color w:val="333333"/>
+          <w:kern w:val="36"/>
+          <w:sz w:val="48"/>
+          <w:szCs w:val="48"/>
+        </w:rPr>
+        <w:t xml:space="preserve"> </w:t>
+      </w:r>
+      <w:r>
+        <w:rPr>
+          <w:rFonts w:ascii="Arial" w:eastAsia="Times New Roman" w:hAnsi="Arial" w:cs="Arial"/>
+          <w:b/>
+          <w:bCs/>
+          <w:color w:val="333333"/>
+          <w:kern w:val="36"/>
+          <w:sz w:val="48"/>
+          <w:szCs w:val="48"/>
+        </w:rPr>
+        <w:t>Arista</w:t>
+      </w:r>
+      <w:r>
+        <w:rPr>
+          <w:rFonts w:ascii="Arial" w:eastAsia="Times New Roman" w:hAnsi="Arial" w:cs="Arial"/>
+          <w:b/>
+          <w:bCs/>
+          <w:color w:val="333333"/>
+          <w:kern w:val="36"/>
+          <w:sz w:val="48"/>
+          <w:szCs w:val="48"/>
+        </w:rPr>
+        <w:t xml:space="preserve"> Devices</w:t>
       </w:r>
     </w:p>
     <w:p>
@@ -8553,7 +8295,21 @@
         <w:t xml:space="preserve">In this recipe, we will </w:t>
       </w:r>
       <w:r>
-        <w:t xml:space="preserve">outline how to configure OSPF on Juniper devices </w:t>
+        <w:t xml:space="preserve">outline how to </w:t>
+      </w:r>
+      <w:r>
+        <w:t xml:space="preserve">configure </w:t>
+      </w:r>
+      <w:proofErr w:type="spellStart"/>
+      <w:r>
+        <w:t>eBGP</w:t>
+      </w:r>
+      <w:proofErr w:type="spellEnd"/>
+      <w:r>
+        <w:t xml:space="preserve"> as the underlay routing protocol for our sample leaf/spine DC fabric.</w:t>
+      </w:r>
+      <w:r>
+        <w:t xml:space="preserve"> </w:t>
       </w:r>
     </w:p>
     <w:p>
@@ -8585,7 +8341,11 @@
         <w:t>Getting Ready</w:t>
       </w:r>
     </w:p>
-    <w:p/>
+    <w:p>
+      <w:r>
+        <w:t>In this recipe we are assuming that the interface and IP address information is already configured as per the previous recipe.</w:t>
+      </w:r>
+    </w:p>
     <w:p>
       <w:pPr>
         <w:pBdr>
@@ -8635,419 +8395,390 @@
           <w:ilvl w:val="0"/>
           <w:numId w:val="4"/>
         </w:numPr>
+      </w:pPr>
+      <w:r>
+        <w:t xml:space="preserve">Create a new jinja2 file </w:t>
+      </w:r>
+      <w:r>
+        <w:rPr>
+          <w:b/>
+          <w:bCs/>
+        </w:rPr>
+        <w:t>underlay_</w:t>
+      </w:r>
+      <w:proofErr w:type="gramStart"/>
+      <w:r>
+        <w:rPr>
+          <w:b/>
+          <w:bCs/>
+        </w:rPr>
+        <w:t>bgp</w:t>
+      </w:r>
+      <w:r>
+        <w:rPr>
+          <w:b/>
+          <w:bCs/>
+        </w:rPr>
+        <w:t>.j</w:t>
+      </w:r>
+      <w:proofErr w:type="gramEnd"/>
+      <w:r>
+        <w:rPr>
+          <w:b/>
+          <w:bCs/>
+        </w:rPr>
+        <w:t>2</w:t>
+      </w:r>
+      <w:r>
+        <w:t xml:space="preserve"> under the </w:t>
+      </w:r>
+      <w:r>
+        <w:rPr>
+          <w:b/>
+          <w:bCs/>
+        </w:rPr>
+        <w:t>templates/</w:t>
+      </w:r>
+      <w:proofErr w:type="spellStart"/>
+      <w:r>
+        <w:rPr>
+          <w:b/>
+          <w:bCs/>
+        </w:rPr>
+        <w:t>eos</w:t>
+      </w:r>
+      <w:proofErr w:type="spellEnd"/>
+      <w:r>
+        <w:t xml:space="preserve"> directory with the below data for the prefix-list template</w:t>
+      </w:r>
+    </w:p>
+    <w:p>
+      <w:pPr>
+        <w:pStyle w:val="Quote"/>
+      </w:pPr>
+      <w:r>
+        <w:t xml:space="preserve">{% set </w:t>
+      </w:r>
+      <w:proofErr w:type="spellStart"/>
+      <w:r>
+        <w:t>bgp_grp</w:t>
+      </w:r>
+      <w:proofErr w:type="spellEnd"/>
+      <w:r>
+        <w:t xml:space="preserve"> = 'LEAF' if 'spine' in </w:t>
+      </w:r>
+      <w:proofErr w:type="spellStart"/>
+      <w:r>
+        <w:t>inventory_hostname</w:t>
+      </w:r>
+      <w:proofErr w:type="spellEnd"/>
+      <w:r>
+        <w:t xml:space="preserve"> else 'SPINE' %}</w:t>
+      </w:r>
+    </w:p>
+    <w:p>
+      <w:pPr>
+        <w:pStyle w:val="Quote"/>
+      </w:pPr>
+      <w:r>
+        <w:t>!</w:t>
+      </w:r>
+    </w:p>
+    <w:p>
+      <w:pPr>
+        <w:pStyle w:val="Quote"/>
+      </w:pPr>
+      <w:r>
+        <w:t xml:space="preserve">route-map loopback </w:t>
+      </w:r>
+      <w:proofErr w:type="gramStart"/>
+      <w:r>
+        <w:t>permit</w:t>
+      </w:r>
+      <w:proofErr w:type="gramEnd"/>
+      <w:r>
+        <w:t xml:space="preserve"> 10</w:t>
+      </w:r>
+    </w:p>
+    <w:p>
+      <w:pPr>
+        <w:pStyle w:val="Quote"/>
+      </w:pPr>
+      <w:r>
+        <w:t xml:space="preserve">   match </w:t>
+      </w:r>
+      <w:proofErr w:type="spellStart"/>
+      <w:r>
+        <w:t>ip</w:t>
+      </w:r>
+      <w:proofErr w:type="spellEnd"/>
+      <w:r>
+        <w:t xml:space="preserve"> address prefix-list loopback</w:t>
+      </w:r>
+    </w:p>
+    <w:p>
+      <w:pPr>
+        <w:pStyle w:val="Quote"/>
+      </w:pPr>
+      <w:r>
+        <w:t>!</w:t>
+      </w:r>
+    </w:p>
+    <w:p>
+      <w:pPr>
+        <w:pStyle w:val="Quote"/>
+      </w:pPr>
+      <w:r>
+        <w:t xml:space="preserve">{% if 'spine' in </w:t>
+      </w:r>
+      <w:proofErr w:type="spellStart"/>
+      <w:r>
+        <w:t>inventory_hostname</w:t>
+      </w:r>
+      <w:proofErr w:type="spellEnd"/>
+      <w:r>
+        <w:t xml:space="preserve"> %}</w:t>
+      </w:r>
+    </w:p>
+    <w:p>
+      <w:pPr>
+        <w:pStyle w:val="Quote"/>
+      </w:pPr>
+      <w:r>
+        <w:t>!</w:t>
+      </w:r>
+    </w:p>
+    <w:p>
+      <w:pPr>
+        <w:pStyle w:val="Quote"/>
+      </w:pPr>
+      <w:proofErr w:type="spellStart"/>
+      <w:r>
+        <w:t>ip</w:t>
+      </w:r>
+      <w:proofErr w:type="spellEnd"/>
+      <w:r>
+        <w:t xml:space="preserve"> prefix-list loopback</w:t>
+      </w:r>
+    </w:p>
+    <w:p>
+      <w:pPr>
+        <w:pStyle w:val="Quote"/>
+      </w:pPr>
+      <w:r>
+        <w:t>{</w:t>
+      </w:r>
+      <w:proofErr w:type="gramStart"/>
+      <w:r>
+        <w:t>%  for</w:t>
+      </w:r>
+      <w:proofErr w:type="gramEnd"/>
+      <w:r>
+        <w:t xml:space="preserve"> </w:t>
+      </w:r>
+      <w:proofErr w:type="spellStart"/>
+      <w:r>
+        <w:t>node,ip</w:t>
+      </w:r>
+      <w:proofErr w:type="spellEnd"/>
+      <w:r>
+        <w:t xml:space="preserve"> in </w:t>
+      </w:r>
+      <w:proofErr w:type="spellStart"/>
+      <w:r>
+        <w:t>lo_ip.items</w:t>
+      </w:r>
+      <w:proofErr w:type="spellEnd"/>
+      <w:r>
+        <w:t>() | sort %}</w:t>
+      </w:r>
+    </w:p>
+    <w:p>
+      <w:pPr>
+        <w:pStyle w:val="Quote"/>
+      </w:pPr>
+      <w:r>
+        <w:t xml:space="preserve">{%    if 'leaf' in node or </w:t>
+      </w:r>
+      <w:proofErr w:type="spellStart"/>
+      <w:r>
+        <w:t>inventory_hostname</w:t>
+      </w:r>
+      <w:proofErr w:type="spellEnd"/>
+      <w:r>
+        <w:t xml:space="preserve"> in node %}</w:t>
+      </w:r>
+    </w:p>
+    <w:p>
+      <w:pPr>
+        <w:pStyle w:val="Quote"/>
+      </w:pPr>
+      <w:r>
+        <w:t xml:space="preserve">    </w:t>
+      </w:r>
+      <w:proofErr w:type="spellStart"/>
+      <w:r>
+        <w:t>seq</w:t>
+      </w:r>
+      <w:proofErr w:type="spellEnd"/>
+      <w:r>
+        <w:t xml:space="preserve"> {{</w:t>
+      </w:r>
+      <w:proofErr w:type="spellStart"/>
+      <w:proofErr w:type="gramStart"/>
+      <w:r>
+        <w:t>loop.index</w:t>
+      </w:r>
+      <w:proofErr w:type="spellEnd"/>
+      <w:proofErr w:type="gramEnd"/>
+      <w:r>
+        <w:t xml:space="preserve"> + 10 }} permit {{</w:t>
+      </w:r>
+      <w:proofErr w:type="spellStart"/>
+      <w:r>
+        <w:t>ip</w:t>
+      </w:r>
+      <w:proofErr w:type="spellEnd"/>
+      <w:r>
+        <w:t>}}</w:t>
+      </w:r>
+    </w:p>
+    <w:p>
+      <w:pPr>
+        <w:pStyle w:val="Quote"/>
+      </w:pPr>
+      <w:r>
+        <w:t>{%    endif %}</w:t>
+      </w:r>
+    </w:p>
+    <w:p>
+      <w:pPr>
+        <w:pStyle w:val="Quote"/>
+      </w:pPr>
+      <w:r>
+        <w:t>{</w:t>
+      </w:r>
+      <w:proofErr w:type="gramStart"/>
+      <w:r>
+        <w:t xml:space="preserve">%  </w:t>
+      </w:r>
+      <w:proofErr w:type="spellStart"/>
+      <w:r>
+        <w:t>endfor</w:t>
+      </w:r>
+      <w:proofErr w:type="spellEnd"/>
+      <w:proofErr w:type="gramEnd"/>
+      <w:r>
+        <w:t xml:space="preserve"> %}</w:t>
+      </w:r>
+    </w:p>
+    <w:p>
+      <w:pPr>
+        <w:pStyle w:val="Quote"/>
+      </w:pPr>
+      <w:r>
+        <w:t>!</w:t>
+      </w:r>
+    </w:p>
+    <w:p>
+      <w:pPr>
+        <w:pStyle w:val="Quote"/>
+      </w:pPr>
+      <w:r>
+        <w:t>{% else %}</w:t>
+      </w:r>
+    </w:p>
+    <w:p>
+      <w:pPr>
+        <w:pStyle w:val="Quote"/>
+      </w:pPr>
+      <w:r>
+        <w:t>!</w:t>
+      </w:r>
+    </w:p>
+    <w:p>
+      <w:pPr>
+        <w:pStyle w:val="Quote"/>
+      </w:pPr>
+      <w:proofErr w:type="spellStart"/>
+      <w:r>
+        <w:t>ip</w:t>
+      </w:r>
+      <w:proofErr w:type="spellEnd"/>
+      <w:r>
+        <w:t xml:space="preserve"> prefix-list loopback</w:t>
+      </w:r>
+    </w:p>
+    <w:p>
+      <w:pPr>
+        <w:pStyle w:val="Quote"/>
+      </w:pPr>
+      <w:r>
+        <w:t xml:space="preserve">    </w:t>
+      </w:r>
+      <w:proofErr w:type="spellStart"/>
+      <w:r>
+        <w:t>seq</w:t>
+      </w:r>
+      <w:proofErr w:type="spellEnd"/>
+      <w:r>
+        <w:t xml:space="preserve"> 10 permit {{</w:t>
+      </w:r>
+      <w:proofErr w:type="spellStart"/>
+      <w:r>
+        <w:t>lo_ip</w:t>
+      </w:r>
+      <w:proofErr w:type="spellEnd"/>
+      <w:r>
+        <w:t>[</w:t>
+      </w:r>
+      <w:proofErr w:type="spellStart"/>
+      <w:r>
+        <w:t>inventory_hostname</w:t>
+      </w:r>
+      <w:proofErr w:type="spellEnd"/>
+      <w:r>
+        <w:t>]}}</w:t>
+      </w:r>
+    </w:p>
+    <w:p>
+      <w:pPr>
+        <w:pStyle w:val="Quote"/>
+      </w:pPr>
+      <w:r>
+        <w:t>!</w:t>
+      </w:r>
+    </w:p>
+    <w:p>
+      <w:pPr>
+        <w:pStyle w:val="Quote"/>
+      </w:pPr>
+      <w:r>
+        <w:t>{% endif %}</w:t>
+      </w:r>
+    </w:p>
+    <w:p>
+      <w:pPr>
+        <w:rPr>
+          <w:rFonts w:ascii="Courier New" w:hAnsi="Courier New" w:cs="Courier New"/>
+          <w:sz w:val="16"/>
+        </w:rPr>
+      </w:pPr>
+    </w:p>
+    <w:p>
+      <w:pPr>
         <w:spacing w:after="0"/>
       </w:pPr>
-      <w:r>
-        <w:t>I</w:t>
-      </w:r>
-      <w:r>
-        <w:t xml:space="preserve">n the file </w:t>
-      </w:r>
-      <w:proofErr w:type="spellStart"/>
-      <w:r>
-        <w:rPr>
-          <w:b/>
-          <w:bCs/>
-        </w:rPr>
-        <w:t>junos_build_config.yml</w:t>
-      </w:r>
-      <w:proofErr w:type="spellEnd"/>
-      <w:r>
-        <w:t xml:space="preserve"> inside the </w:t>
-      </w:r>
-      <w:r>
-        <w:rPr>
-          <w:b/>
-          <w:bCs/>
-        </w:rPr>
-        <w:t>tasks</w:t>
-      </w:r>
-      <w:r>
-        <w:t xml:space="preserve"> folder add the below highlighted task</w:t>
-      </w:r>
+    </w:p>
+    <w:p>
+      <w:pPr>
+        <w:spacing w:after="0"/>
+      </w:pPr>
     </w:p>
     <w:p>
       <w:pPr>
         <w:pStyle w:val="ListParagraph"/>
         <w:spacing w:after="0"/>
-      </w:pPr>
-    </w:p>
-    <w:p>
-      <w:pPr>
-        <w:pStyle w:val="Quote"/>
-      </w:pPr>
-      <w:r>
-        <w:t>---</w:t>
-      </w:r>
-    </w:p>
-    <w:p>
-      <w:pPr>
-        <w:pStyle w:val="Quote"/>
-      </w:pPr>
-      <w:r>
-        <w:t>- name: "System Configuration"</w:t>
-      </w:r>
-    </w:p>
-    <w:p>
-      <w:pPr>
-        <w:pStyle w:val="Quote"/>
-      </w:pPr>
-      <w:r>
-        <w:t xml:space="preserve">  template:</w:t>
-      </w:r>
-    </w:p>
-    <w:p>
-      <w:pPr>
-        <w:pStyle w:val="Quote"/>
-      </w:pPr>
-      <w:r>
-        <w:t xml:space="preserve">    </w:t>
-      </w:r>
-      <w:proofErr w:type="spellStart"/>
-      <w:r>
-        <w:t>src</w:t>
-      </w:r>
-      <w:proofErr w:type="spellEnd"/>
-      <w:r>
-        <w:t>: "{{</w:t>
-      </w:r>
-      <w:proofErr w:type="spellStart"/>
-      <w:r>
-        <w:t>ansible_network_os</w:t>
-      </w:r>
-      <w:proofErr w:type="spellEnd"/>
-      <w:r>
-        <w:t>}}/</w:t>
-      </w:r>
-      <w:proofErr w:type="gramStart"/>
-      <w:r>
-        <w:t>mgmt.j</w:t>
-      </w:r>
-      <w:proofErr w:type="gramEnd"/>
-      <w:r>
-        <w:t>2"</w:t>
-      </w:r>
-    </w:p>
-    <w:p>
-      <w:pPr>
-        <w:pStyle w:val="Quote"/>
-      </w:pPr>
-      <w:r>
-        <w:t xml:space="preserve">    </w:t>
-      </w:r>
-      <w:proofErr w:type="spellStart"/>
-      <w:r>
-        <w:t>dest</w:t>
-      </w:r>
-      <w:proofErr w:type="spellEnd"/>
-      <w:r>
-        <w:t>: "{{</w:t>
-      </w:r>
-      <w:proofErr w:type="spellStart"/>
-      <w:r>
-        <w:t>config_dir</w:t>
-      </w:r>
-      <w:proofErr w:type="spellEnd"/>
-      <w:r>
-        <w:t>}}</w:t>
-      </w:r>
-      <w:proofErr w:type="gramStart"/>
-      <w:r>
-        <w:t>/{</w:t>
-      </w:r>
-      <w:proofErr w:type="gramEnd"/>
-      <w:r>
-        <w:t xml:space="preserve">{ </w:t>
-      </w:r>
-      <w:proofErr w:type="spellStart"/>
-      <w:r>
-        <w:t>inventory_hostname</w:t>
-      </w:r>
-      <w:proofErr w:type="spellEnd"/>
-      <w:r>
-        <w:t xml:space="preserve"> }}/00_mgmt.cfg"</w:t>
-      </w:r>
-    </w:p>
-    <w:p>
-      <w:pPr>
-        <w:pStyle w:val="Quote"/>
-      </w:pPr>
-    </w:p>
-    <w:p>
-      <w:pPr>
-        <w:pStyle w:val="Quote"/>
-      </w:pPr>
-      <w:r>
-        <w:t>- name: "Interface Configuration"</w:t>
-      </w:r>
-    </w:p>
-    <w:p>
-      <w:pPr>
-        <w:pStyle w:val="Quote"/>
-      </w:pPr>
-      <w:r>
-        <w:t xml:space="preserve">  template:</w:t>
-      </w:r>
-    </w:p>
-    <w:p>
-      <w:pPr>
-        <w:pStyle w:val="Quote"/>
-      </w:pPr>
-      <w:r>
-        <w:t xml:space="preserve">    </w:t>
-      </w:r>
-      <w:proofErr w:type="spellStart"/>
-      <w:r>
-        <w:t>src</w:t>
-      </w:r>
-      <w:proofErr w:type="spellEnd"/>
-      <w:r>
-        <w:t>: "{{</w:t>
-      </w:r>
-      <w:proofErr w:type="spellStart"/>
-      <w:r>
-        <w:t>ansible_network_os</w:t>
-      </w:r>
-      <w:proofErr w:type="spellEnd"/>
-      <w:r>
-        <w:t>}}/</w:t>
-      </w:r>
-      <w:proofErr w:type="gramStart"/>
-      <w:r>
-        <w:t>intf.j</w:t>
-      </w:r>
-      <w:proofErr w:type="gramEnd"/>
-      <w:r>
-        <w:t>2"</w:t>
-      </w:r>
-    </w:p>
-    <w:p>
-      <w:pPr>
-        <w:pStyle w:val="Quote"/>
-      </w:pPr>
-      <w:r>
-        <w:t xml:space="preserve">    </w:t>
-      </w:r>
-      <w:proofErr w:type="spellStart"/>
-      <w:r>
-        <w:t>dest</w:t>
-      </w:r>
-      <w:proofErr w:type="spellEnd"/>
-      <w:r>
-        <w:t>: "{{</w:t>
-      </w:r>
-      <w:proofErr w:type="spellStart"/>
-      <w:r>
-        <w:t>config_dir</w:t>
-      </w:r>
-      <w:proofErr w:type="spellEnd"/>
-      <w:r>
-        <w:t>}}</w:t>
-      </w:r>
-      <w:proofErr w:type="gramStart"/>
-      <w:r>
-        <w:t>/{</w:t>
-      </w:r>
-      <w:proofErr w:type="gramEnd"/>
-      <w:r>
-        <w:t xml:space="preserve">{ </w:t>
-      </w:r>
-      <w:proofErr w:type="spellStart"/>
-      <w:r>
-        <w:t>inventory_hostname</w:t>
-      </w:r>
-      <w:proofErr w:type="spellEnd"/>
-      <w:r>
-        <w:t xml:space="preserve"> }}/01_intf.cfg"</w:t>
-      </w:r>
-    </w:p>
-    <w:p>
-      <w:pPr>
-        <w:pStyle w:val="Quote"/>
-      </w:pPr>
-    </w:p>
-    <w:p>
-      <w:pPr>
-        <w:pStyle w:val="Quote"/>
-        <w:rPr>
-          <w:b/>
-          <w:bCs/>
-        </w:rPr>
-      </w:pPr>
-      <w:r>
-        <w:rPr>
-          <w:b/>
-          <w:bCs/>
-        </w:rPr>
-        <w:t>- name: "OSPF Configuration"</w:t>
-      </w:r>
-    </w:p>
-    <w:p>
-      <w:pPr>
-        <w:pStyle w:val="Quote"/>
-        <w:rPr>
-          <w:b/>
-          <w:bCs/>
-        </w:rPr>
-      </w:pPr>
-      <w:r>
-        <w:rPr>
-          <w:b/>
-          <w:bCs/>
-        </w:rPr>
-        <w:t xml:space="preserve">  template:</w:t>
-      </w:r>
-    </w:p>
-    <w:p>
-      <w:pPr>
-        <w:pStyle w:val="Quote"/>
-        <w:rPr>
-          <w:b/>
-          <w:bCs/>
-        </w:rPr>
-      </w:pPr>
-      <w:r>
-        <w:rPr>
-          <w:b/>
-          <w:bCs/>
-        </w:rPr>
-        <w:t xml:space="preserve">    </w:t>
-      </w:r>
-      <w:proofErr w:type="spellStart"/>
-      <w:r>
-        <w:rPr>
-          <w:b/>
-          <w:bCs/>
-        </w:rPr>
-        <w:t>src</w:t>
-      </w:r>
-      <w:proofErr w:type="spellEnd"/>
-      <w:r>
-        <w:rPr>
-          <w:b/>
-          <w:bCs/>
-        </w:rPr>
-        <w:t>: "{{</w:t>
-      </w:r>
-      <w:proofErr w:type="spellStart"/>
-      <w:r>
-        <w:rPr>
-          <w:b/>
-          <w:bCs/>
-        </w:rPr>
-        <w:t>ansible_network_os</w:t>
-      </w:r>
-      <w:proofErr w:type="spellEnd"/>
-      <w:r>
-        <w:rPr>
-          <w:b/>
-          <w:bCs/>
-        </w:rPr>
-        <w:t>}}/</w:t>
-      </w:r>
-      <w:proofErr w:type="gramStart"/>
-      <w:r>
-        <w:rPr>
-          <w:b/>
-          <w:bCs/>
-        </w:rPr>
-        <w:t>ospf.j</w:t>
-      </w:r>
-      <w:proofErr w:type="gramEnd"/>
-      <w:r>
-        <w:rPr>
-          <w:b/>
-          <w:bCs/>
-        </w:rPr>
-        <w:t>2"</w:t>
-      </w:r>
-    </w:p>
-    <w:p>
-      <w:pPr>
-        <w:pStyle w:val="Quote"/>
-        <w:rPr>
-          <w:b/>
-          <w:bCs/>
-        </w:rPr>
-      </w:pPr>
-      <w:r>
-        <w:rPr>
-          <w:b/>
-          <w:bCs/>
-        </w:rPr>
-        <w:t xml:space="preserve">    </w:t>
-      </w:r>
-      <w:proofErr w:type="spellStart"/>
-      <w:r>
-        <w:rPr>
-          <w:b/>
-          <w:bCs/>
-        </w:rPr>
-        <w:t>dest</w:t>
-      </w:r>
-      <w:proofErr w:type="spellEnd"/>
-      <w:r>
-        <w:rPr>
-          <w:b/>
-          <w:bCs/>
-        </w:rPr>
-        <w:t>: "{{</w:t>
-      </w:r>
-      <w:proofErr w:type="spellStart"/>
-      <w:r>
-        <w:rPr>
-          <w:b/>
-          <w:bCs/>
-        </w:rPr>
-        <w:t>config_dir</w:t>
-      </w:r>
-      <w:proofErr w:type="spellEnd"/>
-      <w:r>
-        <w:rPr>
-          <w:b/>
-          <w:bCs/>
-        </w:rPr>
-        <w:t>}}</w:t>
-      </w:r>
-      <w:proofErr w:type="gramStart"/>
-      <w:r>
-        <w:rPr>
-          <w:b/>
-          <w:bCs/>
-        </w:rPr>
-        <w:t>/{</w:t>
-      </w:r>
-      <w:proofErr w:type="gramEnd"/>
-      <w:r>
-        <w:rPr>
-          <w:b/>
-          <w:bCs/>
-        </w:rPr>
-        <w:t xml:space="preserve">{ </w:t>
-      </w:r>
-      <w:proofErr w:type="spellStart"/>
-      <w:r>
-        <w:rPr>
-          <w:b/>
-          <w:bCs/>
-        </w:rPr>
-        <w:t>inventory_hostname</w:t>
-      </w:r>
-      <w:proofErr w:type="spellEnd"/>
-      <w:r>
-        <w:rPr>
-          <w:b/>
-          <w:bCs/>
-        </w:rPr>
-        <w:t xml:space="preserve"> }}/02_ospf.cfg"</w:t>
-      </w:r>
-    </w:p>
-    <w:p>
-      <w:pPr>
-        <w:rPr>
-          <w:rFonts w:ascii="Courier New" w:hAnsi="Courier New" w:cs="Courier New"/>
-          <w:sz w:val="16"/>
-        </w:rPr>
       </w:pPr>
     </w:p>
     <w:p>
@@ -9059,23 +8790,30 @@
         </w:numPr>
       </w:pPr>
       <w:r>
-        <w:t xml:space="preserve">Create a new jinja2 file </w:t>
+        <w:lastRenderedPageBreak/>
+        <w:t xml:space="preserve">Update </w:t>
       </w:r>
       <w:proofErr w:type="gramStart"/>
       <w:r>
-        <w:rPr>
-          <w:b/>
-          <w:bCs/>
-        </w:rPr>
-        <w:t>intf.j</w:t>
+        <w:t>the  jinja</w:t>
       </w:r>
       <w:proofErr w:type="gramEnd"/>
       <w:r>
-        <w:rPr>
-          <w:b/>
-          <w:bCs/>
-        </w:rPr>
-        <w:t>2</w:t>
+        <w:t xml:space="preserve">2 file </w:t>
+      </w:r>
+      <w:r>
+        <w:rPr>
+          <w:b/>
+          <w:bCs/>
+        </w:rPr>
+        <w:t>underlay_bgp</w:t>
+      </w:r>
+      <w:r>
+        <w:rPr>
+          <w:b/>
+          <w:bCs/>
+        </w:rPr>
+        <w:t>.j2</w:t>
       </w:r>
       <w:r>
         <w:t xml:space="preserve"> under the </w:t>
@@ -9085,23 +8823,577 @@
           <w:b/>
           <w:bCs/>
         </w:rPr>
-        <w:t>templates/junos</w:t>
-      </w:r>
-      <w:r>
-        <w:t xml:space="preserve"> directory with the below data</w:t>
-      </w:r>
+        <w:t>templates/</w:t>
+      </w:r>
+      <w:proofErr w:type="spellStart"/>
+      <w:r>
+        <w:rPr>
+          <w:b/>
+          <w:bCs/>
+        </w:rPr>
+        <w:t>eos</w:t>
+      </w:r>
+      <w:proofErr w:type="spellEnd"/>
+      <w:r>
+        <w:t xml:space="preserve"> directory with the BGP template as shown below</w:t>
+      </w:r>
+    </w:p>
+    <w:p>
+      <w:pPr>
+        <w:pStyle w:val="Quote"/>
+      </w:pPr>
+      <w:r>
+        <w:t>!</w:t>
+      </w:r>
+    </w:p>
+    <w:p>
+      <w:pPr>
+        <w:pStyle w:val="Quote"/>
+      </w:pPr>
+      <w:r>
+        <w:t xml:space="preserve">router </w:t>
+      </w:r>
+      <w:proofErr w:type="spellStart"/>
+      <w:r>
+        <w:t>bgp</w:t>
+      </w:r>
+      <w:proofErr w:type="spellEnd"/>
+      <w:r>
+        <w:t xml:space="preserve"> {{</w:t>
+      </w:r>
+      <w:proofErr w:type="spellStart"/>
+      <w:r>
+        <w:t>bgp_asn</w:t>
+      </w:r>
+      <w:proofErr w:type="spellEnd"/>
+      <w:r>
+        <w:t>}}</w:t>
+      </w:r>
+    </w:p>
+    <w:p>
+      <w:pPr>
+        <w:pStyle w:val="Quote"/>
+      </w:pPr>
+      <w:r>
+        <w:t xml:space="preserve">   router-id {{</w:t>
+      </w:r>
+      <w:proofErr w:type="spellStart"/>
+      <w:r>
+        <w:t>lo_ip</w:t>
+      </w:r>
+      <w:proofErr w:type="spellEnd"/>
+      <w:r>
+        <w:t>[</w:t>
+      </w:r>
+      <w:proofErr w:type="spellStart"/>
+      <w:r>
+        <w:t>inventory_hostname</w:t>
+      </w:r>
+      <w:proofErr w:type="spellEnd"/>
+      <w:proofErr w:type="gramStart"/>
+      <w:r>
+        <w:t>].split</w:t>
+      </w:r>
+      <w:proofErr w:type="gramEnd"/>
+      <w:r>
+        <w:t>('/')[0]}}</w:t>
+      </w:r>
+    </w:p>
+    <w:p>
+      <w:pPr>
+        <w:pStyle w:val="Quote"/>
+      </w:pPr>
+      <w:r>
+        <w:t xml:space="preserve">   maximum-paths 2</w:t>
+      </w:r>
+    </w:p>
+    <w:p>
+      <w:pPr>
+        <w:pStyle w:val="Quote"/>
+      </w:pPr>
+      <w:r>
+        <w:t xml:space="preserve">   </w:t>
+      </w:r>
+      <w:proofErr w:type="spellStart"/>
+      <w:r>
+        <w:t>bgp</w:t>
+      </w:r>
+      <w:proofErr w:type="spellEnd"/>
+      <w:r>
+        <w:t xml:space="preserve"> </w:t>
+      </w:r>
+      <w:proofErr w:type="spellStart"/>
+      <w:r>
+        <w:t>bestpath</w:t>
+      </w:r>
+      <w:proofErr w:type="spellEnd"/>
+      <w:r>
+        <w:t xml:space="preserve"> tie-break router-id</w:t>
+      </w:r>
+    </w:p>
+    <w:p>
+      <w:pPr>
+        <w:pStyle w:val="Quote"/>
+      </w:pPr>
+      <w:r>
+        <w:t xml:space="preserve">   </w:t>
+      </w:r>
+      <w:proofErr w:type="spellStart"/>
+      <w:r>
+        <w:t>neighbor</w:t>
+      </w:r>
+      <w:proofErr w:type="spellEnd"/>
+      <w:r>
+        <w:t xml:space="preserve"> </w:t>
+      </w:r>
+      <w:proofErr w:type="gramStart"/>
+      <w:r>
+        <w:t xml:space="preserve">{{ </w:t>
+      </w:r>
+      <w:proofErr w:type="spellStart"/>
+      <w:r>
+        <w:t>bgp</w:t>
+      </w:r>
+      <w:proofErr w:type="gramEnd"/>
+      <w:r>
+        <w:t>_grp</w:t>
+      </w:r>
+      <w:proofErr w:type="spellEnd"/>
+      <w:r>
+        <w:t xml:space="preserve"> }} peer-group</w:t>
+      </w:r>
+    </w:p>
+    <w:p>
+      <w:pPr>
+        <w:pStyle w:val="Quote"/>
+      </w:pPr>
+      <w:r>
+        <w:t xml:space="preserve">   </w:t>
+      </w:r>
+      <w:proofErr w:type="spellStart"/>
+      <w:r>
+        <w:t>neighbor</w:t>
+      </w:r>
+      <w:proofErr w:type="spellEnd"/>
+      <w:r>
+        <w:t xml:space="preserve"> </w:t>
+      </w:r>
+      <w:proofErr w:type="gramStart"/>
+      <w:r>
+        <w:t xml:space="preserve">{{ </w:t>
+      </w:r>
+      <w:proofErr w:type="spellStart"/>
+      <w:r>
+        <w:t>bgp</w:t>
+      </w:r>
+      <w:proofErr w:type="gramEnd"/>
+      <w:r>
+        <w:t>_grp</w:t>
+      </w:r>
+      <w:proofErr w:type="spellEnd"/>
+      <w:r>
+        <w:t xml:space="preserve"> }} description "Peer Group for All {{</w:t>
+      </w:r>
+      <w:proofErr w:type="spellStart"/>
+      <w:r>
+        <w:t>bgp_grp</w:t>
+      </w:r>
+      <w:proofErr w:type="spellEnd"/>
+      <w:r>
+        <w:t>}} Nodes"</w:t>
+      </w:r>
+    </w:p>
+    <w:p>
+      <w:pPr>
+        <w:pStyle w:val="Quote"/>
+      </w:pPr>
+      <w:r>
+        <w:t xml:space="preserve">   </w:t>
+      </w:r>
+      <w:proofErr w:type="spellStart"/>
+      <w:r>
+        <w:t>neighbor</w:t>
+      </w:r>
+      <w:proofErr w:type="spellEnd"/>
+      <w:r>
+        <w:t xml:space="preserve"> </w:t>
+      </w:r>
+      <w:proofErr w:type="gramStart"/>
+      <w:r>
+        <w:t xml:space="preserve">{{ </w:t>
+      </w:r>
+      <w:proofErr w:type="spellStart"/>
+      <w:r>
+        <w:t>bgp</w:t>
+      </w:r>
+      <w:proofErr w:type="gramEnd"/>
+      <w:r>
+        <w:t>_grp</w:t>
+      </w:r>
+      <w:proofErr w:type="spellEnd"/>
+      <w:r>
+        <w:t xml:space="preserve"> }} graceful-restart-helper</w:t>
+      </w:r>
+    </w:p>
+    <w:p>
+      <w:pPr>
+        <w:pStyle w:val="Quote"/>
+      </w:pPr>
+      <w:r>
+        <w:t xml:space="preserve">   </w:t>
+      </w:r>
+      <w:proofErr w:type="spellStart"/>
+      <w:r>
+        <w:t>neighbor</w:t>
+      </w:r>
+      <w:proofErr w:type="spellEnd"/>
+      <w:r>
+        <w:t xml:space="preserve"> </w:t>
+      </w:r>
+      <w:proofErr w:type="gramStart"/>
+      <w:r>
+        <w:t xml:space="preserve">{{ </w:t>
+      </w:r>
+      <w:proofErr w:type="spellStart"/>
+      <w:r>
+        <w:t>bgp</w:t>
+      </w:r>
+      <w:proofErr w:type="gramEnd"/>
+      <w:r>
+        <w:t>_grp</w:t>
+      </w:r>
+      <w:proofErr w:type="spellEnd"/>
+      <w:r>
+        <w:t xml:space="preserve"> }} send-community standard extended</w:t>
+      </w:r>
+    </w:p>
+    <w:p>
+      <w:pPr>
+        <w:pStyle w:val="Quote"/>
+      </w:pPr>
+      <w:r>
+        <w:t xml:space="preserve">   </w:t>
+      </w:r>
+      <w:proofErr w:type="spellStart"/>
+      <w:r>
+        <w:t>neighbor</w:t>
+      </w:r>
+      <w:proofErr w:type="spellEnd"/>
+      <w:r>
+        <w:t xml:space="preserve"> </w:t>
+      </w:r>
+      <w:proofErr w:type="gramStart"/>
+      <w:r>
+        <w:t xml:space="preserve">{{ </w:t>
+      </w:r>
+      <w:proofErr w:type="spellStart"/>
+      <w:r>
+        <w:t>bgp</w:t>
+      </w:r>
+      <w:proofErr w:type="gramEnd"/>
+      <w:r>
+        <w:t>_grp</w:t>
+      </w:r>
+      <w:proofErr w:type="spellEnd"/>
+      <w:r>
+        <w:t xml:space="preserve"> }} maximum-routes 100000 warning-only</w:t>
+      </w:r>
+    </w:p>
+    <w:p>
+      <w:pPr>
+        <w:pStyle w:val="Quote"/>
+      </w:pPr>
+      <w:r>
+        <w:t xml:space="preserve">{% for p in </w:t>
+      </w:r>
+      <w:proofErr w:type="spellStart"/>
+      <w:r>
+        <w:t>bgp_peers</w:t>
+      </w:r>
+      <w:proofErr w:type="spellEnd"/>
+      <w:r>
+        <w:t xml:space="preserve"> %}</w:t>
+      </w:r>
+    </w:p>
+    <w:p>
+      <w:pPr>
+        <w:pStyle w:val="Quote"/>
+      </w:pPr>
+      <w:r>
+        <w:t xml:space="preserve">   </w:t>
+      </w:r>
+      <w:proofErr w:type="spellStart"/>
+      <w:r>
+        <w:t>neighbor</w:t>
+      </w:r>
+      <w:proofErr w:type="spellEnd"/>
+      <w:r>
+        <w:t xml:space="preserve"> </w:t>
+      </w:r>
+      <w:proofErr w:type="gramStart"/>
+      <w:r>
+        <w:t xml:space="preserve">{{ </w:t>
+      </w:r>
+      <w:proofErr w:type="spellStart"/>
+      <w:r>
+        <w:t>p</w:t>
+      </w:r>
+      <w:proofErr w:type="gramEnd"/>
+      <w:r>
+        <w:t>.peer_ip</w:t>
+      </w:r>
+      <w:proofErr w:type="spellEnd"/>
+      <w:r>
+        <w:t xml:space="preserve">}} peer-group {{ </w:t>
+      </w:r>
+      <w:proofErr w:type="spellStart"/>
+      <w:r>
+        <w:t>bgp_grp</w:t>
+      </w:r>
+      <w:proofErr w:type="spellEnd"/>
+      <w:r>
+        <w:t xml:space="preserve"> }}</w:t>
+      </w:r>
+    </w:p>
+    <w:p>
+      <w:pPr>
+        <w:pStyle w:val="Quote"/>
+      </w:pPr>
+      <w:r>
+        <w:t xml:space="preserve">   </w:t>
+      </w:r>
+      <w:proofErr w:type="spellStart"/>
+      <w:r>
+        <w:t>neighbor</w:t>
+      </w:r>
+      <w:proofErr w:type="spellEnd"/>
+      <w:r>
+        <w:t xml:space="preserve"> </w:t>
+      </w:r>
+      <w:proofErr w:type="gramStart"/>
+      <w:r>
+        <w:t xml:space="preserve">{{ </w:t>
+      </w:r>
+      <w:proofErr w:type="spellStart"/>
+      <w:r>
+        <w:t>p</w:t>
+      </w:r>
+      <w:proofErr w:type="gramEnd"/>
+      <w:r>
+        <w:t>.peer_ip</w:t>
+      </w:r>
+      <w:proofErr w:type="spellEnd"/>
+      <w:r>
+        <w:t>}} remote-as {{</w:t>
+      </w:r>
+      <w:proofErr w:type="spellStart"/>
+      <w:r>
+        <w:t>p.remote_as</w:t>
+      </w:r>
+      <w:proofErr w:type="spellEnd"/>
+      <w:r>
+        <w:t>}}</w:t>
+      </w:r>
+    </w:p>
+    <w:p>
+      <w:pPr>
+        <w:pStyle w:val="Quote"/>
+      </w:pPr>
+      <w:r>
+        <w:t xml:space="preserve">{% </w:t>
+      </w:r>
+      <w:proofErr w:type="spellStart"/>
+      <w:r>
+        <w:t>endfor</w:t>
+      </w:r>
+      <w:proofErr w:type="spellEnd"/>
+      <w:r>
+        <w:t xml:space="preserve"> %}</w:t>
+      </w:r>
+    </w:p>
+    <w:p>
+      <w:pPr>
+        <w:pStyle w:val="Quote"/>
+      </w:pPr>
+      <w:r>
+        <w:t xml:space="preserve">   redistribute connected route-map loopback</w:t>
+      </w:r>
+    </w:p>
+    <w:p>
+      <w:pPr>
+        <w:pStyle w:val="Quote"/>
+      </w:pPr>
+      <w:r>
+        <w:t xml:space="preserve">   !</w:t>
+      </w:r>
+    </w:p>
+    <w:p>
+      <w:pPr>
+        <w:pStyle w:val="Quote"/>
+      </w:pPr>
+      <w:r>
+        <w:t xml:space="preserve">   address-family ipv4</w:t>
+      </w:r>
+    </w:p>
+    <w:p>
+      <w:pPr>
+        <w:pStyle w:val="Quote"/>
+      </w:pPr>
+      <w:r>
+        <w:t xml:space="preserve">      </w:t>
+      </w:r>
+      <w:proofErr w:type="spellStart"/>
+      <w:r>
+        <w:t>neighbor</w:t>
+      </w:r>
+      <w:proofErr w:type="spellEnd"/>
+      <w:r>
+        <w:t xml:space="preserve"> </w:t>
+      </w:r>
+      <w:proofErr w:type="gramStart"/>
+      <w:r>
+        <w:t xml:space="preserve">{{ </w:t>
+      </w:r>
+      <w:proofErr w:type="spellStart"/>
+      <w:r>
+        <w:t>bgp</w:t>
+      </w:r>
+      <w:proofErr w:type="gramEnd"/>
+      <w:r>
+        <w:t>_grp</w:t>
+      </w:r>
+      <w:proofErr w:type="spellEnd"/>
+      <w:r>
+        <w:t xml:space="preserve"> }} activate</w:t>
+      </w:r>
+    </w:p>
+    <w:p>
+      <w:pPr>
+        <w:pStyle w:val="Quote"/>
+      </w:pPr>
+      <w:r>
+        <w:t xml:space="preserve">      </w:t>
+      </w:r>
+      <w:proofErr w:type="spellStart"/>
+      <w:r>
+        <w:t>neighbor</w:t>
+      </w:r>
+      <w:proofErr w:type="spellEnd"/>
+      <w:r>
+        <w:t xml:space="preserve"> </w:t>
+      </w:r>
+      <w:proofErr w:type="gramStart"/>
+      <w:r>
+        <w:t xml:space="preserve">{{ </w:t>
+      </w:r>
+      <w:proofErr w:type="spellStart"/>
+      <w:r>
+        <w:t>bgp</w:t>
+      </w:r>
+      <w:proofErr w:type="gramEnd"/>
+      <w:r>
+        <w:t>_grp</w:t>
+      </w:r>
+      <w:proofErr w:type="spellEnd"/>
+      <w:r>
+        <w:t xml:space="preserve"> }} route-map loopback out</w:t>
+      </w:r>
+    </w:p>
+    <w:p>
+      <w:pPr>
+        <w:pStyle w:val="Quote"/>
+      </w:pPr>
+      <w:r>
+        <w:t>!</w:t>
+      </w:r>
+    </w:p>
+    <w:p>
+      <w:pPr>
+        <w:spacing w:after="0"/>
+      </w:pPr>
     </w:p>
     <w:p>
       <w:pPr>
         <w:pStyle w:val="ListParagraph"/>
-      </w:pPr>
-    </w:p>
-    <w:p>
-      <w:pPr>
-        <w:pStyle w:val="Quote"/>
-      </w:pPr>
-      <w:r>
-        <w:t>protocols {</w:t>
+        <w:numPr>
+          <w:ilvl w:val="0"/>
+          <w:numId w:val="4"/>
+        </w:numPr>
+        <w:spacing w:after="0"/>
+      </w:pPr>
+      <w:r>
+        <w:t>I</w:t>
+      </w:r>
+      <w:r>
+        <w:t xml:space="preserve">n the file </w:t>
+      </w:r>
+      <w:proofErr w:type="spellStart"/>
+      <w:r>
+        <w:rPr>
+          <w:b/>
+          <w:bCs/>
+        </w:rPr>
+        <w:t>build_config.yml</w:t>
+      </w:r>
+      <w:proofErr w:type="spellEnd"/>
+      <w:r>
+        <w:t xml:space="preserve"> inside the </w:t>
+      </w:r>
+      <w:r>
+        <w:rPr>
+          <w:b/>
+          <w:bCs/>
+        </w:rPr>
+        <w:t>tasks</w:t>
+      </w:r>
+      <w:r>
+        <w:t xml:space="preserve"> folder add the below highlighted task</w:t>
+      </w:r>
+    </w:p>
+    <w:p>
+      <w:pPr>
+        <w:pStyle w:val="ListParagraph"/>
+        <w:spacing w:after="0"/>
+      </w:pPr>
+    </w:p>
+    <w:p>
+      <w:pPr>
+        <w:pStyle w:val="Quote"/>
+      </w:pPr>
+      <w:r>
+        <w:t>---</w:t>
+      </w:r>
+    </w:p>
+    <w:p>
+      <w:pPr>
+        <w:pStyle w:val="Quote"/>
+      </w:pPr>
+      <w:r>
+        <w:rPr>
+          <w:highlight w:val="yellow"/>
+        </w:rPr>
+        <w:t>&lt; -- Output Omitted for brevity --&gt;</w:t>
+      </w:r>
+    </w:p>
+    <w:p>
+      <w:pPr>
+        <w:pStyle w:val="Quote"/>
+      </w:pPr>
+    </w:p>
+    <w:p>
+      <w:pPr>
+        <w:pStyle w:val="Quote"/>
+      </w:pPr>
+      <w:r>
+        <w:t>- name: "Underlay BGP Configuration"</w:t>
+      </w:r>
+    </w:p>
+    <w:p>
+      <w:pPr>
+        <w:pStyle w:val="Quote"/>
+      </w:pPr>
+      <w:r>
+        <w:t xml:space="preserve">  template:</w:t>
       </w:r>
     </w:p>
     <w:p>
@@ -9113,187 +9405,71 @@
       </w:r>
       <w:proofErr w:type="spellStart"/>
       <w:r>
-        <w:t>ospf</w:t>
-      </w:r>
-      <w:proofErr w:type="spellEnd"/>
-      <w:r>
-        <w:t xml:space="preserve"> {</w:t>
-      </w:r>
-    </w:p>
-    <w:p>
-      <w:pPr>
-        <w:pStyle w:val="Quote"/>
-      </w:pPr>
-      <w:r>
-        <w:t xml:space="preserve">        area {{</w:t>
-      </w:r>
-      <w:proofErr w:type="spellStart"/>
+        <w:t>src</w:t>
+      </w:r>
+      <w:proofErr w:type="spellEnd"/>
+      <w:r>
+        <w:t>: "{{</w:t>
+      </w:r>
+      <w:proofErr w:type="spellStart"/>
+      <w:r>
+        <w:t>ansible_network_os</w:t>
+      </w:r>
+      <w:proofErr w:type="spellEnd"/>
+      <w:r>
+        <w:t>}}/underlay_</w:t>
+      </w:r>
       <w:proofErr w:type="gramStart"/>
       <w:r>
-        <w:t>global.ospf</w:t>
+        <w:t>bgp.j</w:t>
       </w:r>
       <w:proofErr w:type="gramEnd"/>
       <w:r>
-        <w:t>_area</w:t>
-      </w:r>
-      <w:proofErr w:type="spellEnd"/>
-      <w:r>
-        <w:t>}} {</w:t>
-      </w:r>
-    </w:p>
-    <w:p>
-      <w:pPr>
-        <w:pStyle w:val="Quote"/>
-      </w:pPr>
-      <w:r>
-        <w:t xml:space="preserve">{%          for </w:t>
-      </w:r>
-      <w:proofErr w:type="spellStart"/>
-      <w:r>
-        <w:t>intf</w:t>
-      </w:r>
-      <w:proofErr w:type="spellEnd"/>
-      <w:r>
-        <w:t xml:space="preserve"> in p2p_ip[</w:t>
-      </w:r>
-      <w:proofErr w:type="spellStart"/>
-      <w:r>
-        <w:t>inventory_</w:t>
+        <w:t>2"</w:t>
+      </w:r>
+    </w:p>
+    <w:p>
+      <w:pPr>
+        <w:pStyle w:val="Quote"/>
+        <w:rPr>
+          <w:b/>
+          <w:bCs/>
+        </w:rPr>
+      </w:pPr>
+      <w:r>
+        <w:t xml:space="preserve">    </w:t>
+      </w:r>
+      <w:proofErr w:type="spellStart"/>
+      <w:r>
+        <w:t>dest</w:t>
+      </w:r>
+      <w:proofErr w:type="spellEnd"/>
+      <w:r>
+        <w:t>: "{{</w:t>
+      </w:r>
+      <w:proofErr w:type="spellStart"/>
+      <w:r>
+        <w:t>config_dir</w:t>
+      </w:r>
+      <w:proofErr w:type="spellEnd"/>
+      <w:r>
+        <w:t>}}</w:t>
       </w:r>
       <w:proofErr w:type="gramStart"/>
       <w:r>
-        <w:t>hostname</w:t>
-      </w:r>
-      <w:proofErr w:type="spellEnd"/>
-      <w:r>
-        <w:t>]|</w:t>
+        <w:t>/{</w:t>
       </w:r>
       <w:proofErr w:type="gramEnd"/>
       <w:r>
-        <w:t>sort(attribute='port') %}</w:t>
-      </w:r>
-    </w:p>
-    <w:p>
-      <w:pPr>
-        <w:pStyle w:val="Quote"/>
-      </w:pPr>
-      <w:r>
-        <w:t xml:space="preserve">            interface </w:t>
-      </w:r>
-      <w:proofErr w:type="gramStart"/>
-      <w:r>
-        <w:t xml:space="preserve">{{ </w:t>
-      </w:r>
-      <w:proofErr w:type="spellStart"/>
-      <w:r>
-        <w:t>intf</w:t>
-      </w:r>
-      <w:proofErr w:type="gramEnd"/>
-      <w:r>
-        <w:t>.port</w:t>
-      </w:r>
-      <w:proofErr w:type="spellEnd"/>
-      <w:r>
-        <w:t xml:space="preserve"> }} {</w:t>
-      </w:r>
-    </w:p>
-    <w:p>
-      <w:pPr>
-        <w:pStyle w:val="Quote"/>
-      </w:pPr>
-      <w:r>
-        <w:t xml:space="preserve">                interface-type p2p;</w:t>
-      </w:r>
-    </w:p>
-    <w:p>
-      <w:pPr>
-        <w:pStyle w:val="Quote"/>
-      </w:pPr>
-      <w:r>
-        <w:t xml:space="preserve">                metric {{</w:t>
-      </w:r>
-      <w:proofErr w:type="spellStart"/>
-      <w:proofErr w:type="gramStart"/>
-      <w:r>
-        <w:t>intf.cost</w:t>
-      </w:r>
-      <w:proofErr w:type="spellEnd"/>
-      <w:proofErr w:type="gramEnd"/>
-      <w:r>
-        <w:t xml:space="preserve"> | default(100)}};</w:t>
-      </w:r>
-    </w:p>
-    <w:p>
-      <w:pPr>
-        <w:pStyle w:val="Quote"/>
-      </w:pPr>
-      <w:r>
-        <w:lastRenderedPageBreak/>
-        <w:t xml:space="preserve">            }</w:t>
-      </w:r>
-    </w:p>
-    <w:p>
-      <w:pPr>
-        <w:pStyle w:val="Quote"/>
-      </w:pPr>
-      <w:r>
-        <w:t xml:space="preserve">{%          </w:t>
-      </w:r>
-      <w:proofErr w:type="spellStart"/>
-      <w:r>
-        <w:t>endfor</w:t>
-      </w:r>
-      <w:proofErr w:type="spellEnd"/>
-      <w:r>
-        <w:t xml:space="preserve"> %}</w:t>
-      </w:r>
-    </w:p>
-    <w:p>
-      <w:pPr>
-        <w:pStyle w:val="Quote"/>
-      </w:pPr>
-      <w:r>
-        <w:t xml:space="preserve">            interface lo0.0 {</w:t>
-      </w:r>
-    </w:p>
-    <w:p>
-      <w:pPr>
-        <w:pStyle w:val="Quote"/>
-      </w:pPr>
-      <w:r>
-        <w:t xml:space="preserve">                passive;</w:t>
-      </w:r>
-    </w:p>
-    <w:p>
-      <w:pPr>
-        <w:pStyle w:val="Quote"/>
-      </w:pPr>
-      <w:r>
-        <w:t xml:space="preserve">            }</w:t>
-      </w:r>
-    </w:p>
-    <w:p>
-      <w:pPr>
-        <w:pStyle w:val="Quote"/>
-      </w:pPr>
-      <w:r>
-        <w:t xml:space="preserve">        }</w:t>
-      </w:r>
-    </w:p>
-    <w:p>
-      <w:pPr>
-        <w:pStyle w:val="Quote"/>
-      </w:pPr>
-      <w:r>
-        <w:t xml:space="preserve">    }</w:t>
-      </w:r>
-    </w:p>
-    <w:p>
-      <w:pPr>
-        <w:pStyle w:val="Quote"/>
-      </w:pPr>
-      <w:r>
-        <w:t>}</w:t>
+        <w:t xml:space="preserve">{ </w:t>
+      </w:r>
+      <w:proofErr w:type="spellStart"/>
+      <w:r>
+        <w:t>inventory_hostname</w:t>
+      </w:r>
+      <w:proofErr w:type="spellEnd"/>
+      <w:r>
+        <w:t xml:space="preserve"> }}/03_bgp.cfg"</w:t>
       </w:r>
     </w:p>
     <w:p>
@@ -9382,7 +9558,11 @@
       </w:r>
       <w:proofErr w:type="spellEnd"/>
       <w:r>
-        <w:t xml:space="preserve"> configuration on the network devices in our sample network. We use a new jinja2 template to </w:t>
+        <w:t xml:space="preserve"> configuration on the network devices in our sample network. We use a new </w:t>
+      </w:r>
+      <w:r>
+        <w:lastRenderedPageBreak/>
+        <w:t xml:space="preserve">jinja2 template to </w:t>
       </w:r>
       <w:proofErr w:type="gramStart"/>
       <w:r>
@@ -9619,7 +9799,6 @@
         <w:pStyle w:val="Quote"/>
       </w:pPr>
       <w:r>
-        <w:lastRenderedPageBreak/>
         <w:t xml:space="preserve">            interface lo0.0 {</w:t>
       </w:r>
     </w:p>
@@ -9734,15 +9913,54 @@
           <w:sz w:val="48"/>
           <w:szCs w:val="48"/>
         </w:rPr>
-        <w:t>MPLS on Juniper devices</w:t>
-      </w:r>
-    </w:p>
-    <w:p>
-      <w:r>
-        <w:t>In this recipe, we will outline how to configure MPLS, LDP and RSVPN on Juniper devices</w:t>
-      </w:r>
-      <w:r>
-        <w:t>.</w:t>
+        <w:t>BGP EVPN</w:t>
+      </w:r>
+      <w:r>
+        <w:rPr>
+          <w:rFonts w:ascii="Arial" w:eastAsia="Times New Roman" w:hAnsi="Arial" w:cs="Arial"/>
+          <w:b/>
+          <w:bCs/>
+          <w:color w:val="333333"/>
+          <w:kern w:val="36"/>
+          <w:sz w:val="48"/>
+          <w:szCs w:val="48"/>
+        </w:rPr>
+        <w:t xml:space="preserve"> on </w:t>
+      </w:r>
+      <w:r>
+        <w:rPr>
+          <w:rFonts w:ascii="Arial" w:eastAsia="Times New Roman" w:hAnsi="Arial" w:cs="Arial"/>
+          <w:b/>
+          <w:bCs/>
+          <w:color w:val="333333"/>
+          <w:kern w:val="36"/>
+          <w:sz w:val="48"/>
+          <w:szCs w:val="48"/>
+        </w:rPr>
+        <w:t>Arista</w:t>
+      </w:r>
+      <w:r>
+        <w:rPr>
+          <w:rFonts w:ascii="Arial" w:eastAsia="Times New Roman" w:hAnsi="Arial" w:cs="Arial"/>
+          <w:b/>
+          <w:bCs/>
+          <w:color w:val="333333"/>
+          <w:kern w:val="36"/>
+          <w:sz w:val="48"/>
+          <w:szCs w:val="48"/>
+        </w:rPr>
+        <w:t xml:space="preserve"> devices</w:t>
+      </w:r>
+    </w:p>
+    <w:p>
+      <w:r>
+        <w:t>In this recipe, we will outline how to configure</w:t>
+      </w:r>
+      <w:r>
+        <w:t xml:space="preserve"> BGP EVPN </w:t>
+      </w:r>
+      <w:r>
+        <w:t>as the control plane for VXLAN tunnels across our spine/leaf DC fabric in our sample topology using ansible.</w:t>
       </w:r>
       <w:r>
         <w:t xml:space="preserve"> </w:t>
@@ -10752,7 +10970,12 @@
     </w:p>
     <w:p>
       <w:r>
-        <w:t>We use the same methodology similar to how we configured the interfaces and OSPF by using a JINJA2 template to generate the needed MPLS configuration the juniper devices in our inventory and b</w:t>
+        <w:t>We use the same methodo</w:t>
+      </w:r>
+      <w:bookmarkStart w:id="1" w:name="_GoBack"/>
+      <w:bookmarkEnd w:id="1"/>
+      <w:r>
+        <w:t>logy similar to how we configured the interfaces and OSPF by using a JINJA2 template to generate the needed MPLS configuration the juniper devices in our inventory and b</w:t>
       </w:r>
       <w:r>
         <w:t>elow is a sample</w:t>
@@ -17418,6 +17641,39 @@
     </w:sectPr>
   </w:body>
 </w:document>
+</file>
+
+<file path=word/comments.xml><?xml version="1.0" encoding="utf-8"?>
+<w:comments xmlns:wpc="http://schemas.microsoft.com/office/word/2010/wordprocessingCanvas" xmlns:cx="http://schemas.microsoft.com/office/drawing/2014/chartex" xmlns:cx1="http://schemas.microsoft.com/office/drawing/2015/9/8/chartex" xmlns:cx2="http://schemas.microsoft.com/office/drawing/2015/10/21/chartex" xmlns:cx3="http://schemas.microsoft.com/office/drawing/2016/5/9/chartex" xmlns:cx4="http://schemas.microsoft.com/office/drawing/2016/5/10/chartex" xmlns:cx5="http://schemas.microsoft.com/office/drawing/2016/5/11/chartex" xmlns:cx6="http://schemas.microsoft.com/office/drawing/2016/5/12/chartex" xmlns:cx7="http://schemas.microsoft.com/office/drawing/2016/5/13/chartex" xmlns:cx8="http://schemas.microsoft.com/office/drawing/2016/5/14/chartex" xmlns:mc="http://schemas.openxmlformats.org/markup-compatibility/2006" xmlns:aink="http://schemas.microsoft.com/office/drawing/2016/ink" xmlns:am3d="http://schemas.microsoft.com/office/drawing/2017/model3d" xmlns:o="urn:schemas-microsoft-com:office:office" xmlns:r="http://schemas.openxmlformats.org/officeDocument/2006/relationships" xmlns:m="http://schemas.openxmlformats.org/officeDocument/2006/math" xmlns:v="urn:schemas-microsoft-com:vml" xmlns:wp14="http://schemas.microsoft.com/office/word/2010/wordprocessingDrawing" xmlns:wp="http://schemas.openxmlformats.org/drawingml/2006/wordprocessingDrawing" xmlns:w10="urn:schemas-microsoft-com:office:word" xmlns:w="http://schemas.openxmlformats.org/wordprocessingml/2006/main" xmlns:w14="http://schemas.microsoft.com/office/word/2010/wordml" xmlns:w15="http://schemas.microsoft.com/office/word/2012/wordml" xmlns:w16cid="http://schemas.microsoft.com/office/word/2016/wordml/cid" xmlns:w16se="http://schemas.microsoft.com/office/word/2015/wordml/symex" xmlns:wpg="http://schemas.microsoft.com/office/word/2010/wordprocessingGroup" xmlns:wpi="http://schemas.microsoft.com/office/word/2010/wordprocessingInk" xmlns:wne="http://schemas.microsoft.com/office/word/2006/wordml" xmlns:wps="http://schemas.microsoft.com/office/word/2010/wordprocessingShape" mc:Ignorable="w14 w15 w16se w16cid wp14">
+  <w:comment w:id="0" w:author="karim okasha" w:date="2019-08-05T07:58:00Z" w:initials="KO">
+    <w:p>
+      <w:pPr>
+        <w:pStyle w:val="CommentText"/>
+      </w:pPr>
+      <w:r>
+        <w:rPr>
+          <w:rStyle w:val="CommentReference"/>
+        </w:rPr>
+        <w:annotationRef/>
+      </w:r>
+      <w:r>
+        <w:t>Must add the no switchport eos_config task</w:t>
+      </w:r>
+    </w:p>
+  </w:comment>
+</w:comments>
+</file>
+
+<file path=word/commentsExtended.xml><?xml version="1.0" encoding="utf-8"?>
+<w15:commentsEx xmlns:wpc="http://schemas.microsoft.com/office/word/2010/wordprocessingCanvas" xmlns:cx="http://schemas.microsoft.com/office/drawing/2014/chartex" xmlns:cx1="http://schemas.microsoft.com/office/drawing/2015/9/8/chartex" xmlns:cx2="http://schemas.microsoft.com/office/drawing/2015/10/21/chartex" xmlns:cx3="http://schemas.microsoft.com/office/drawing/2016/5/9/chartex" xmlns:cx4="http://schemas.microsoft.com/office/drawing/2016/5/10/chartex" xmlns:cx5="http://schemas.microsoft.com/office/drawing/2016/5/11/chartex" xmlns:cx6="http://schemas.microsoft.com/office/drawing/2016/5/12/chartex" xmlns:cx7="http://schemas.microsoft.com/office/drawing/2016/5/13/chartex" xmlns:cx8="http://schemas.microsoft.com/office/drawing/2016/5/14/chartex" xmlns:mc="http://schemas.openxmlformats.org/markup-compatibility/2006" xmlns:aink="http://schemas.microsoft.com/office/drawing/2016/ink" xmlns:am3d="http://schemas.microsoft.com/office/drawing/2017/model3d" xmlns:o="urn:schemas-microsoft-com:office:office" xmlns:r="http://schemas.openxmlformats.org/officeDocument/2006/relationships" xmlns:m="http://schemas.openxmlformats.org/officeDocument/2006/math" xmlns:v="urn:schemas-microsoft-com:vml" xmlns:wp14="http://schemas.microsoft.com/office/word/2010/wordprocessingDrawing" xmlns:wp="http://schemas.openxmlformats.org/drawingml/2006/wordprocessingDrawing" xmlns:w10="urn:schemas-microsoft-com:office:word" xmlns:w="http://schemas.openxmlformats.org/wordprocessingml/2006/main" xmlns:w14="http://schemas.microsoft.com/office/word/2010/wordml" xmlns:w15="http://schemas.microsoft.com/office/word/2012/wordml" xmlns:w16cid="http://schemas.microsoft.com/office/word/2016/wordml/cid" xmlns:w16se="http://schemas.microsoft.com/office/word/2015/wordml/symex" xmlns:wpg="http://schemas.microsoft.com/office/word/2010/wordprocessingGroup" xmlns:wpi="http://schemas.microsoft.com/office/word/2010/wordprocessingInk" xmlns:wne="http://schemas.microsoft.com/office/word/2006/wordml" xmlns:wps="http://schemas.microsoft.com/office/word/2010/wordprocessingShape" mc:Ignorable="w14 w15 w16se w16cid wp14">
+  <w15:commentEx w15:paraId="4E919095" w15:done="0"/>
+</w15:commentsEx>
+</file>
+
+<file path=word/commentsIds.xml><?xml version="1.0" encoding="utf-8"?>
+<w16cid:commentsIds xmlns:wpc="http://schemas.microsoft.com/office/word/2010/wordprocessingCanvas" xmlns:cx="http://schemas.microsoft.com/office/drawing/2014/chartex" xmlns:cx1="http://schemas.microsoft.com/office/drawing/2015/9/8/chartex" xmlns:cx2="http://schemas.microsoft.com/office/drawing/2015/10/21/chartex" xmlns:cx3="http://schemas.microsoft.com/office/drawing/2016/5/9/chartex" xmlns:cx4="http://schemas.microsoft.com/office/drawing/2016/5/10/chartex" xmlns:cx5="http://schemas.microsoft.com/office/drawing/2016/5/11/chartex" xmlns:cx6="http://schemas.microsoft.com/office/drawing/2016/5/12/chartex" xmlns:cx7="http://schemas.microsoft.com/office/drawing/2016/5/13/chartex" xmlns:cx8="http://schemas.microsoft.com/office/drawing/2016/5/14/chartex" xmlns:mc="http://schemas.openxmlformats.org/markup-compatibility/2006" xmlns:aink="http://schemas.microsoft.com/office/drawing/2016/ink" xmlns:am3d="http://schemas.microsoft.com/office/drawing/2017/model3d" xmlns:o="urn:schemas-microsoft-com:office:office" xmlns:r="http://schemas.openxmlformats.org/officeDocument/2006/relationships" xmlns:m="http://schemas.openxmlformats.org/officeDocument/2006/math" xmlns:v="urn:schemas-microsoft-com:vml" xmlns:wp14="http://schemas.microsoft.com/office/word/2010/wordprocessingDrawing" xmlns:wp="http://schemas.openxmlformats.org/drawingml/2006/wordprocessingDrawing" xmlns:w10="urn:schemas-microsoft-com:office:word" xmlns:w="http://schemas.openxmlformats.org/wordprocessingml/2006/main" xmlns:w14="http://schemas.microsoft.com/office/word/2010/wordml" xmlns:w15="http://schemas.microsoft.com/office/word/2012/wordml" xmlns:w16cid="http://schemas.microsoft.com/office/word/2016/wordml/cid" xmlns:w16se="http://schemas.microsoft.com/office/word/2015/wordml/symex" xmlns:wpg="http://schemas.microsoft.com/office/word/2010/wordprocessingGroup" xmlns:wpi="http://schemas.microsoft.com/office/word/2010/wordprocessingInk" xmlns:wne="http://schemas.microsoft.com/office/word/2006/wordml" xmlns:wps="http://schemas.microsoft.com/office/word/2010/wordprocessingShape" mc:Ignorable="w14 w15 w16se w16cid wp14">
+  <w16cid:commentId w16cid:paraId="4E919095" w16cid:durableId="20F26009"/>
+</w16cid:commentsIds>
 </file>
 
 <file path=word/numbering.xml><?xml version="1.0" encoding="utf-8"?>

</xml_diff>